<commit_message>
Alterando data do documento
</commit_message>
<xml_diff>
--- a/doc/project_docs/1.Termo-De-Abertura.docx
+++ b/doc/project_docs/1.Termo-De-Abertura.docx
@@ -354,10 +354,9 @@
           <w:color w:val="auto"/>
           <w:sz w:val="24"/>
           <w:szCs w:val="24"/>
-          <w:lang w:val="en-US"/>
-        </w:rPr>
-      </w:pPr>
-      <w:proofErr w:type="gramStart"/>
+          <w:lang w:val="pt-BR"/>
+        </w:rPr>
+      </w:pPr>
       <w:r>
         <w:rPr>
           <w:rFonts w:ascii="Times New Roman" w:hAnsi="Times New Roman"/>
@@ -365,11 +364,11 @@
           <w:color w:val="auto"/>
           <w:sz w:val="24"/>
           <w:szCs w:val="24"/>
-          <w:lang w:val="en-US"/>
-        </w:rPr>
-        <w:t>Remake do</w:t>
-      </w:r>
-      <w:proofErr w:type="gramEnd"/>
+          <w:lang w:val="pt-BR"/>
+        </w:rPr>
+        <w:t xml:space="preserve">Remake do Jogo Retro “Space </w:t>
+      </w:r>
+      <w:proofErr w:type="spellStart"/>
       <w:r>
         <w:rPr>
           <w:rFonts w:ascii="Times New Roman" w:hAnsi="Times New Roman"/>
@@ -377,21 +376,11 @@
           <w:color w:val="auto"/>
           <w:sz w:val="24"/>
           <w:szCs w:val="24"/>
-          <w:lang w:val="en-US"/>
-        </w:rPr>
-        <w:t xml:space="preserve"> Jogo Retro “Space Invaders”</w:t>
-      </w:r>
-    </w:p>
-    <w:p>
-      <w:pPr>
-        <w:pStyle w:val="CorpoA"/>
-        <w:spacing w:after="0" w:line="240" w:lineRule="auto"/>
-        <w:jc w:val="center"/>
-        <w:rPr>
-          <w:color w:val="auto"/>
-        </w:rPr>
-      </w:pPr>
-      <w:proofErr w:type="gramStart"/>
+          <w:lang w:val="pt-BR"/>
+        </w:rPr>
+        <w:t>Invaders</w:t>
+      </w:r>
+      <w:proofErr w:type="spellEnd"/>
       <w:r>
         <w:rPr>
           <w:rFonts w:ascii="Times New Roman" w:hAnsi="Times New Roman"/>
@@ -399,11 +388,20 @@
           <w:color w:val="auto"/>
           <w:sz w:val="24"/>
           <w:szCs w:val="24"/>
-          <w:lang w:val="en-US"/>
-        </w:rPr>
-        <w:t xml:space="preserve">Para o </w:t>
-      </w:r>
-      <w:proofErr w:type="spellStart"/>
+          <w:lang w:val="pt-BR"/>
+        </w:rPr>
+        <w:t>”</w:t>
+      </w:r>
+    </w:p>
+    <w:p>
+      <w:pPr>
+        <w:pStyle w:val="CorpoA"/>
+        <w:spacing w:after="0" w:line="240" w:lineRule="auto"/>
+        <w:jc w:val="center"/>
+        <w:rPr>
+          <w:color w:val="auto"/>
+        </w:rPr>
+      </w:pPr>
       <w:r>
         <w:rPr>
           <w:rFonts w:ascii="Times New Roman" w:hAnsi="Times New Roman"/>
@@ -411,11 +409,10 @@
           <w:color w:val="auto"/>
           <w:sz w:val="24"/>
           <w:szCs w:val="24"/>
-          <w:lang w:val="en-US"/>
-        </w:rPr>
-        <w:t>Navegador</w:t>
-      </w:r>
-      <w:proofErr w:type="spellEnd"/>
+          <w:lang w:val="pt-BR"/>
+        </w:rPr>
+        <w:t>Para o Navegador</w:t>
+      </w:r>
       <w:r>
         <w:rPr>
           <w:rFonts w:ascii="Times New Roman" w:hAnsi="Times New Roman"/>
@@ -427,7 +424,6 @@
         </w:rPr>
         <w:t>.</w:t>
       </w:r>
-      <w:proofErr w:type="gramEnd"/>
     </w:p>
     <w:p>
       <w:pPr>
@@ -867,170 +863,216 @@
           <w:rFonts w:ascii="Times New Roman" w:eastAsia="Times New Roman" w:hAnsi="Times New Roman" w:cs="Times New Roman"/>
           <w:sz w:val="24"/>
           <w:szCs w:val="24"/>
-        </w:rPr>
-      </w:pPr>
-      <w:r>
-        <w:rPr>
-          <w:rFonts w:ascii="Times New Roman" w:eastAsia="Times New Roman" w:hAnsi="Times New Roman" w:cs="Times New Roman"/>
-          <w:sz w:val="24"/>
-          <w:szCs w:val="24"/>
-        </w:rPr>
-        <w:t>João Victor Ruas Araujo</w:t>
-      </w:r>
-    </w:p>
-    <w:p>
-      <w:pPr>
-        <w:pStyle w:val="CorpoA"/>
-        <w:spacing w:after="0" w:line="240" w:lineRule="auto"/>
-        <w:jc w:val="center"/>
-        <w:rPr>
-          <w:rFonts w:ascii="Times New Roman" w:eastAsia="Times New Roman" w:hAnsi="Times New Roman" w:cs="Times New Roman"/>
-          <w:sz w:val="24"/>
-          <w:szCs w:val="24"/>
-        </w:rPr>
-      </w:pPr>
-    </w:p>
-    <w:p>
-      <w:pPr>
-        <w:pStyle w:val="CorpoA"/>
-        <w:spacing w:after="0" w:line="240" w:lineRule="auto"/>
-        <w:jc w:val="center"/>
-        <w:rPr>
-          <w:rFonts w:ascii="Times New Roman" w:eastAsia="Times New Roman" w:hAnsi="Times New Roman" w:cs="Times New Roman"/>
-          <w:sz w:val="24"/>
-          <w:szCs w:val="24"/>
-        </w:rPr>
-      </w:pPr>
-    </w:p>
-    <w:p>
-      <w:pPr>
-        <w:pStyle w:val="CorpoA"/>
-        <w:spacing w:after="0" w:line="240" w:lineRule="auto"/>
-        <w:jc w:val="center"/>
-        <w:rPr>
-          <w:rFonts w:ascii="Times New Roman" w:eastAsia="Times New Roman" w:hAnsi="Times New Roman" w:cs="Times New Roman"/>
-          <w:sz w:val="24"/>
-          <w:szCs w:val="24"/>
-        </w:rPr>
-      </w:pPr>
-    </w:p>
-    <w:p>
-      <w:pPr>
-        <w:pStyle w:val="CorpoA"/>
-        <w:spacing w:after="0" w:line="240" w:lineRule="auto"/>
-        <w:jc w:val="center"/>
-        <w:rPr>
-          <w:rFonts w:ascii="Times New Roman" w:eastAsia="Times New Roman" w:hAnsi="Times New Roman" w:cs="Times New Roman"/>
-          <w:sz w:val="24"/>
-          <w:szCs w:val="24"/>
-        </w:rPr>
-      </w:pPr>
-    </w:p>
-    <w:p>
-      <w:pPr>
-        <w:pStyle w:val="CorpoA"/>
-        <w:spacing w:after="0" w:line="240" w:lineRule="auto"/>
-        <w:jc w:val="center"/>
-        <w:rPr>
-          <w:rFonts w:ascii="Times New Roman" w:eastAsia="Times New Roman" w:hAnsi="Times New Roman" w:cs="Times New Roman"/>
-          <w:sz w:val="24"/>
-          <w:szCs w:val="24"/>
-        </w:rPr>
-      </w:pPr>
-    </w:p>
-    <w:p>
-      <w:pPr>
-        <w:pStyle w:val="CorpoA"/>
-        <w:spacing w:after="0" w:line="240" w:lineRule="auto"/>
-        <w:jc w:val="center"/>
-        <w:rPr>
-          <w:rFonts w:ascii="Times New Roman" w:eastAsia="Times New Roman" w:hAnsi="Times New Roman" w:cs="Times New Roman"/>
-          <w:sz w:val="24"/>
-          <w:szCs w:val="24"/>
-        </w:rPr>
-      </w:pPr>
-    </w:p>
-    <w:p>
-      <w:pPr>
-        <w:pStyle w:val="CorpoA"/>
-        <w:spacing w:after="0" w:line="240" w:lineRule="auto"/>
-        <w:jc w:val="center"/>
-        <w:rPr>
-          <w:rFonts w:ascii="Times New Roman" w:eastAsia="Times New Roman" w:hAnsi="Times New Roman" w:cs="Times New Roman"/>
-          <w:sz w:val="24"/>
-          <w:szCs w:val="24"/>
-        </w:rPr>
-      </w:pPr>
-    </w:p>
-    <w:p>
-      <w:pPr>
-        <w:pStyle w:val="CorpoA"/>
-        <w:spacing w:after="0" w:line="240" w:lineRule="auto"/>
-        <w:jc w:val="center"/>
-        <w:rPr>
-          <w:rFonts w:ascii="Times New Roman" w:eastAsia="Times New Roman" w:hAnsi="Times New Roman" w:cs="Times New Roman"/>
-          <w:sz w:val="24"/>
-          <w:szCs w:val="24"/>
-        </w:rPr>
-      </w:pPr>
-    </w:p>
-    <w:p>
-      <w:pPr>
-        <w:pStyle w:val="CorpoA"/>
-        <w:spacing w:after="0" w:line="240" w:lineRule="auto"/>
-        <w:jc w:val="center"/>
-        <w:rPr>
-          <w:rFonts w:ascii="Times New Roman" w:eastAsia="Times New Roman" w:hAnsi="Times New Roman" w:cs="Times New Roman"/>
-          <w:sz w:val="24"/>
-          <w:szCs w:val="24"/>
-        </w:rPr>
-      </w:pPr>
-    </w:p>
-    <w:p>
-      <w:pPr>
-        <w:pStyle w:val="CorpoA"/>
-        <w:spacing w:after="0" w:line="240" w:lineRule="auto"/>
-        <w:jc w:val="center"/>
-        <w:rPr>
-          <w:rFonts w:ascii="Times New Roman" w:eastAsia="Times New Roman" w:hAnsi="Times New Roman" w:cs="Times New Roman"/>
-          <w:sz w:val="24"/>
-          <w:szCs w:val="24"/>
-        </w:rPr>
-      </w:pPr>
-    </w:p>
-    <w:p>
-      <w:pPr>
-        <w:pStyle w:val="CorpoA"/>
-        <w:spacing w:after="0" w:line="240" w:lineRule="auto"/>
-        <w:jc w:val="center"/>
-        <w:rPr>
-          <w:rFonts w:ascii="Times New Roman" w:eastAsia="Times New Roman" w:hAnsi="Times New Roman" w:cs="Times New Roman"/>
-          <w:sz w:val="24"/>
-          <w:szCs w:val="24"/>
-        </w:rPr>
-      </w:pPr>
-    </w:p>
-    <w:p>
-      <w:pPr>
-        <w:pStyle w:val="CorpoA"/>
-        <w:spacing w:after="0" w:line="240" w:lineRule="auto"/>
-        <w:jc w:val="center"/>
-        <w:rPr>
-          <w:rFonts w:ascii="Times New Roman" w:eastAsia="Times New Roman" w:hAnsi="Times New Roman" w:cs="Times New Roman"/>
-          <w:sz w:val="24"/>
-          <w:szCs w:val="24"/>
-        </w:rPr>
-      </w:pPr>
-    </w:p>
-    <w:p>
-      <w:pPr>
-        <w:pStyle w:val="CorpoA"/>
-        <w:spacing w:after="0" w:line="240" w:lineRule="auto"/>
-        <w:jc w:val="center"/>
-        <w:rPr>
-          <w:rFonts w:ascii="Times New Roman" w:eastAsia="Times New Roman" w:hAnsi="Times New Roman" w:cs="Times New Roman"/>
-          <w:sz w:val="24"/>
-          <w:szCs w:val="24"/>
+          <w:lang w:val="en-US"/>
+        </w:rPr>
+      </w:pPr>
+      <w:proofErr w:type="spellStart"/>
+      <w:r>
+        <w:rPr>
+          <w:rFonts w:ascii="Times New Roman" w:eastAsia="Times New Roman" w:hAnsi="Times New Roman" w:cs="Times New Roman"/>
+          <w:sz w:val="24"/>
+          <w:szCs w:val="24"/>
+          <w:lang w:val="en-US"/>
+        </w:rPr>
+        <w:t>João</w:t>
+      </w:r>
+      <w:proofErr w:type="spellEnd"/>
+      <w:r>
+        <w:rPr>
+          <w:rFonts w:ascii="Times New Roman" w:eastAsia="Times New Roman" w:hAnsi="Times New Roman" w:cs="Times New Roman"/>
+          <w:sz w:val="24"/>
+          <w:szCs w:val="24"/>
+          <w:lang w:val="en-US"/>
+        </w:rPr>
+        <w:t xml:space="preserve"> Victor </w:t>
+      </w:r>
+      <w:proofErr w:type="spellStart"/>
+      <w:r>
+        <w:rPr>
+          <w:rFonts w:ascii="Times New Roman" w:eastAsia="Times New Roman" w:hAnsi="Times New Roman" w:cs="Times New Roman"/>
+          <w:sz w:val="24"/>
+          <w:szCs w:val="24"/>
+          <w:lang w:val="en-US"/>
+        </w:rPr>
+        <w:t>Ruas</w:t>
+      </w:r>
+      <w:proofErr w:type="spellEnd"/>
+      <w:r>
+        <w:rPr>
+          <w:rFonts w:ascii="Times New Roman" w:eastAsia="Times New Roman" w:hAnsi="Times New Roman" w:cs="Times New Roman"/>
+          <w:sz w:val="24"/>
+          <w:szCs w:val="24"/>
+          <w:lang w:val="en-US"/>
+        </w:rPr>
+        <w:t xml:space="preserve"> Araujo</w:t>
+      </w:r>
+    </w:p>
+    <w:p>
+      <w:pPr>
+        <w:pStyle w:val="CorpoA"/>
+        <w:spacing w:after="0" w:line="240" w:lineRule="auto"/>
+        <w:jc w:val="center"/>
+        <w:rPr>
+          <w:rFonts w:ascii="Times New Roman" w:eastAsia="Times New Roman" w:hAnsi="Times New Roman" w:cs="Times New Roman"/>
+          <w:sz w:val="24"/>
+          <w:szCs w:val="24"/>
+          <w:lang w:val="en-US"/>
+        </w:rPr>
+      </w:pPr>
+    </w:p>
+    <w:p>
+      <w:pPr>
+        <w:pStyle w:val="CorpoA"/>
+        <w:spacing w:after="0" w:line="240" w:lineRule="auto"/>
+        <w:jc w:val="center"/>
+        <w:rPr>
+          <w:rFonts w:ascii="Times New Roman" w:eastAsia="Times New Roman" w:hAnsi="Times New Roman" w:cs="Times New Roman"/>
+          <w:sz w:val="24"/>
+          <w:szCs w:val="24"/>
+          <w:lang w:val="en-US"/>
+        </w:rPr>
+      </w:pPr>
+    </w:p>
+    <w:p>
+      <w:pPr>
+        <w:pStyle w:val="CorpoA"/>
+        <w:spacing w:after="0" w:line="240" w:lineRule="auto"/>
+        <w:jc w:val="center"/>
+        <w:rPr>
+          <w:rFonts w:ascii="Times New Roman" w:eastAsia="Times New Roman" w:hAnsi="Times New Roman" w:cs="Times New Roman"/>
+          <w:sz w:val="24"/>
+          <w:szCs w:val="24"/>
+          <w:lang w:val="en-US"/>
+        </w:rPr>
+      </w:pPr>
+    </w:p>
+    <w:p>
+      <w:pPr>
+        <w:pStyle w:val="CorpoA"/>
+        <w:spacing w:after="0" w:line="240" w:lineRule="auto"/>
+        <w:jc w:val="center"/>
+        <w:rPr>
+          <w:rFonts w:ascii="Times New Roman" w:eastAsia="Times New Roman" w:hAnsi="Times New Roman" w:cs="Times New Roman"/>
+          <w:sz w:val="24"/>
+          <w:szCs w:val="24"/>
+          <w:lang w:val="en-US"/>
+        </w:rPr>
+      </w:pPr>
+    </w:p>
+    <w:p>
+      <w:pPr>
+        <w:pStyle w:val="CorpoA"/>
+        <w:spacing w:after="0" w:line="240" w:lineRule="auto"/>
+        <w:jc w:val="center"/>
+        <w:rPr>
+          <w:rFonts w:ascii="Times New Roman" w:eastAsia="Times New Roman" w:hAnsi="Times New Roman" w:cs="Times New Roman"/>
+          <w:sz w:val="24"/>
+          <w:szCs w:val="24"/>
+          <w:lang w:val="en-US"/>
+        </w:rPr>
+      </w:pPr>
+    </w:p>
+    <w:p>
+      <w:pPr>
+        <w:pStyle w:val="CorpoA"/>
+        <w:spacing w:after="0" w:line="240" w:lineRule="auto"/>
+        <w:jc w:val="center"/>
+        <w:rPr>
+          <w:rFonts w:ascii="Times New Roman" w:eastAsia="Times New Roman" w:hAnsi="Times New Roman" w:cs="Times New Roman"/>
+          <w:sz w:val="24"/>
+          <w:szCs w:val="24"/>
+          <w:lang w:val="en-US"/>
+        </w:rPr>
+      </w:pPr>
+    </w:p>
+    <w:p>
+      <w:pPr>
+        <w:pStyle w:val="CorpoA"/>
+        <w:spacing w:after="0" w:line="240" w:lineRule="auto"/>
+        <w:jc w:val="center"/>
+        <w:rPr>
+          <w:rFonts w:ascii="Times New Roman" w:eastAsia="Times New Roman" w:hAnsi="Times New Roman" w:cs="Times New Roman"/>
+          <w:sz w:val="24"/>
+          <w:szCs w:val="24"/>
+          <w:lang w:val="en-US"/>
+        </w:rPr>
+      </w:pPr>
+    </w:p>
+    <w:p>
+      <w:pPr>
+        <w:pStyle w:val="CorpoA"/>
+        <w:spacing w:after="0" w:line="240" w:lineRule="auto"/>
+        <w:jc w:val="center"/>
+        <w:rPr>
+          <w:rFonts w:ascii="Times New Roman" w:eastAsia="Times New Roman" w:hAnsi="Times New Roman" w:cs="Times New Roman"/>
+          <w:sz w:val="24"/>
+          <w:szCs w:val="24"/>
+          <w:lang w:val="en-US"/>
+        </w:rPr>
+      </w:pPr>
+    </w:p>
+    <w:p>
+      <w:pPr>
+        <w:pStyle w:val="CorpoA"/>
+        <w:spacing w:after="0" w:line="240" w:lineRule="auto"/>
+        <w:jc w:val="center"/>
+        <w:rPr>
+          <w:rFonts w:ascii="Times New Roman" w:eastAsia="Times New Roman" w:hAnsi="Times New Roman" w:cs="Times New Roman"/>
+          <w:sz w:val="24"/>
+          <w:szCs w:val="24"/>
+          <w:lang w:val="en-US"/>
+        </w:rPr>
+      </w:pPr>
+    </w:p>
+    <w:p>
+      <w:pPr>
+        <w:pStyle w:val="CorpoA"/>
+        <w:spacing w:after="0" w:line="240" w:lineRule="auto"/>
+        <w:jc w:val="center"/>
+        <w:rPr>
+          <w:rFonts w:ascii="Times New Roman" w:eastAsia="Times New Roman" w:hAnsi="Times New Roman" w:cs="Times New Roman"/>
+          <w:sz w:val="24"/>
+          <w:szCs w:val="24"/>
+          <w:lang w:val="en-US"/>
+        </w:rPr>
+      </w:pPr>
+    </w:p>
+    <w:p>
+      <w:pPr>
+        <w:pStyle w:val="CorpoA"/>
+        <w:spacing w:after="0" w:line="240" w:lineRule="auto"/>
+        <w:jc w:val="center"/>
+        <w:rPr>
+          <w:rFonts w:ascii="Times New Roman" w:eastAsia="Times New Roman" w:hAnsi="Times New Roman" w:cs="Times New Roman"/>
+          <w:sz w:val="24"/>
+          <w:szCs w:val="24"/>
+          <w:lang w:val="en-US"/>
+        </w:rPr>
+      </w:pPr>
+    </w:p>
+    <w:p>
+      <w:pPr>
+        <w:pStyle w:val="CorpoA"/>
+        <w:spacing w:after="0" w:line="240" w:lineRule="auto"/>
+        <w:jc w:val="center"/>
+        <w:rPr>
+          <w:rFonts w:ascii="Times New Roman" w:eastAsia="Times New Roman" w:hAnsi="Times New Roman" w:cs="Times New Roman"/>
+          <w:sz w:val="24"/>
+          <w:szCs w:val="24"/>
+          <w:lang w:val="en-US"/>
+        </w:rPr>
+      </w:pPr>
+    </w:p>
+    <w:p>
+      <w:pPr>
+        <w:pStyle w:val="CorpoA"/>
+        <w:spacing w:after="0" w:line="240" w:lineRule="auto"/>
+        <w:jc w:val="center"/>
+        <w:rPr>
+          <w:rFonts w:ascii="Times New Roman" w:eastAsia="Times New Roman" w:hAnsi="Times New Roman" w:cs="Times New Roman"/>
+          <w:sz w:val="24"/>
+          <w:szCs w:val="24"/>
+          <w:lang w:val="en-US"/>
         </w:rPr>
       </w:pPr>
     </w:p>
@@ -1071,10 +1113,9 @@
           <w:color w:val="auto"/>
           <w:sz w:val="24"/>
           <w:szCs w:val="24"/>
-          <w:lang w:val="en-US"/>
-        </w:rPr>
-      </w:pPr>
-      <w:proofErr w:type="gramStart"/>
+          <w:lang w:val="pt-BR"/>
+        </w:rPr>
+      </w:pPr>
       <w:r>
         <w:rPr>
           <w:rFonts w:ascii="Times New Roman" w:hAnsi="Times New Roman"/>
@@ -1082,11 +1123,11 @@
           <w:color w:val="auto"/>
           <w:sz w:val="24"/>
           <w:szCs w:val="24"/>
-          <w:lang w:val="en-US"/>
-        </w:rPr>
-        <w:t>Remake do</w:t>
-      </w:r>
-      <w:proofErr w:type="gramEnd"/>
+          <w:lang w:val="pt-BR"/>
+        </w:rPr>
+        <w:t xml:space="preserve">Remake do Jogo Retro “Space </w:t>
+      </w:r>
+      <w:proofErr w:type="spellStart"/>
       <w:r>
         <w:rPr>
           <w:rFonts w:ascii="Times New Roman" w:hAnsi="Times New Roman"/>
@@ -1094,20 +1135,11 @@
           <w:color w:val="auto"/>
           <w:sz w:val="24"/>
           <w:szCs w:val="24"/>
-          <w:lang w:val="en-US"/>
-        </w:rPr>
-        <w:t xml:space="preserve"> Jogo Retro “Space Invaders”</w:t>
-      </w:r>
-    </w:p>
-    <w:p>
-      <w:pPr>
-        <w:pStyle w:val="CorpoA"/>
-        <w:spacing w:after="0" w:line="240" w:lineRule="auto"/>
-        <w:jc w:val="center"/>
-        <w:rPr>
-          <w:color w:val="auto"/>
-        </w:rPr>
-      </w:pPr>
+          <w:lang w:val="pt-BR"/>
+        </w:rPr>
+        <w:t>Invaders</w:t>
+      </w:r>
+      <w:proofErr w:type="spellEnd"/>
       <w:r>
         <w:rPr>
           <w:rFonts w:ascii="Times New Roman" w:hAnsi="Times New Roman"/>
@@ -1117,8 +1149,18 @@
           <w:szCs w:val="24"/>
           <w:lang w:val="pt-BR"/>
         </w:rPr>
-        <w:t>Para o Navegador</w:t>
-      </w:r>
+        <w:t>”</w:t>
+      </w:r>
+    </w:p>
+    <w:p>
+      <w:pPr>
+        <w:pStyle w:val="CorpoA"/>
+        <w:spacing w:after="0" w:line="240" w:lineRule="auto"/>
+        <w:jc w:val="center"/>
+        <w:rPr>
+          <w:color w:val="auto"/>
+        </w:rPr>
+      </w:pPr>
       <w:r>
         <w:rPr>
           <w:rFonts w:ascii="Times New Roman" w:hAnsi="Times New Roman"/>
@@ -1128,19 +1170,30 @@
           <w:szCs w:val="24"/>
           <w:lang w:val="pt-BR"/>
         </w:rPr>
-        <w:t>.</w:t>
-      </w:r>
-    </w:p>
-    <w:p>
-      <w:pPr>
-        <w:pStyle w:val="CorpoA"/>
-        <w:spacing w:after="0" w:line="240" w:lineRule="auto"/>
-        <w:rPr>
-          <w:rFonts w:ascii="Times New Roman" w:eastAsia="Times New Roman" w:hAnsi="Times New Roman" w:cs="Times New Roman"/>
+        <w:t>Para o Navegador</w:t>
+      </w:r>
+      <w:r>
+        <w:rPr>
+          <w:rFonts w:ascii="Times New Roman" w:hAnsi="Times New Roman"/>
           <w:bCs/>
           <w:color w:val="auto"/>
           <w:sz w:val="24"/>
           <w:szCs w:val="24"/>
+          <w:lang w:val="pt-BR"/>
+        </w:rPr>
+        <w:t>.</w:t>
+      </w:r>
+    </w:p>
+    <w:p>
+      <w:pPr>
+        <w:pStyle w:val="CorpoA"/>
+        <w:spacing w:after="0" w:line="240" w:lineRule="auto"/>
+        <w:rPr>
+          <w:rFonts w:ascii="Times New Roman" w:eastAsia="Times New Roman" w:hAnsi="Times New Roman" w:cs="Times New Roman"/>
+          <w:bCs/>
+          <w:color w:val="auto"/>
+          <w:sz w:val="24"/>
+          <w:szCs w:val="24"/>
         </w:rPr>
       </w:pPr>
     </w:p>
@@ -1409,7 +1462,7 @@
           <w:rFonts w:ascii="Times New Roman" w:hAnsi="Times New Roman"/>
           <w:sz w:val="24"/>
           <w:szCs w:val="24"/>
-          <w:lang w:val="en-US"/>
+          <w:lang w:val="pt-BR"/>
         </w:rPr>
       </w:pPr>
       <w:r>
@@ -1418,18 +1471,12 @@
           <w:rFonts w:ascii="Times New Roman" w:hAnsi="Times New Roman"/>
           <w:sz w:val="24"/>
           <w:szCs w:val="24"/>
-          <w:lang w:val="en-US"/>
+          <w:lang w:val="pt-BR"/>
         </w:rPr>
         <w:t>2021</w:t>
       </w:r>
     </w:p>
-    <w:p>
-      <w:pPr>
-        <w:rPr>
-          <w:lang w:val="en-US"/>
-        </w:rPr>
-      </w:pPr>
-    </w:p>
+    <w:p/>
     <w:p>
       <w:pPr>
         <w:pStyle w:val="CorpoA"/>
@@ -1713,7 +1760,7 @@
           <w:color w:val="auto"/>
           <w:sz w:val="24"/>
           <w:szCs w:val="24"/>
-          <w:lang w:val="pt-BR"/>
+          <w:lang w:val="en-US"/>
         </w:rPr>
       </w:pPr>
       <w:r>
@@ -1723,11 +1770,20 @@
           <w:color w:val="auto"/>
           <w:sz w:val="24"/>
           <w:szCs w:val="24"/>
-          <w:lang w:val="pt-BR"/>
-        </w:rPr>
-        <w:t xml:space="preserve">Remake do Jogo Retro “Space </w:t>
-      </w:r>
-      <w:proofErr w:type="spellStart"/>
+          <w:lang w:val="en-US"/>
+        </w:rPr>
+        <w:t>Remake do Jogo Retro “Space Invaders”</w:t>
+      </w:r>
+    </w:p>
+    <w:p>
+      <w:pPr>
+        <w:pStyle w:val="CorpoA"/>
+        <w:spacing w:after="0" w:line="240" w:lineRule="auto"/>
+        <w:jc w:val="center"/>
+        <w:rPr>
+          <w:color w:val="auto"/>
+        </w:rPr>
+      </w:pPr>
       <w:r>
         <w:rPr>
           <w:rFonts w:ascii="Times New Roman" w:hAnsi="Times New Roman"/>
@@ -1737,9 +1793,8 @@
           <w:szCs w:val="24"/>
           <w:lang w:val="pt-BR"/>
         </w:rPr>
-        <w:t>Invaders</w:t>
-      </w:r>
-      <w:proofErr w:type="spellEnd"/>
+        <w:t>Para o Navegador</w:t>
+      </w:r>
       <w:r>
         <w:rPr>
           <w:rFonts w:ascii="Times New Roman" w:hAnsi="Times New Roman"/>
@@ -1749,51 +1804,19 @@
           <w:szCs w:val="24"/>
           <w:lang w:val="pt-BR"/>
         </w:rPr>
-        <w:t>”</w:t>
-      </w:r>
-    </w:p>
-    <w:p>
-      <w:pPr>
-        <w:pStyle w:val="CorpoA"/>
-        <w:spacing w:after="0" w:line="240" w:lineRule="auto"/>
-        <w:jc w:val="center"/>
-        <w:rPr>
-          <w:color w:val="auto"/>
-        </w:rPr>
-      </w:pPr>
-      <w:r>
-        <w:rPr>
-          <w:rFonts w:ascii="Times New Roman" w:hAnsi="Times New Roman"/>
+        <w:t>.</w:t>
+      </w:r>
+    </w:p>
+    <w:p>
+      <w:pPr>
+        <w:pStyle w:val="CorpoA"/>
+        <w:spacing w:after="0" w:line="240" w:lineRule="auto"/>
+        <w:rPr>
+          <w:rFonts w:ascii="Times New Roman" w:eastAsia="Times New Roman" w:hAnsi="Times New Roman" w:cs="Times New Roman"/>
           <w:bCs/>
           <w:color w:val="auto"/>
           <w:sz w:val="24"/>
           <w:szCs w:val="24"/>
-          <w:lang w:val="pt-BR"/>
-        </w:rPr>
-        <w:t>Para o Navegador</w:t>
-      </w:r>
-      <w:r>
-        <w:rPr>
-          <w:rFonts w:ascii="Times New Roman" w:hAnsi="Times New Roman"/>
-          <w:bCs/>
-          <w:color w:val="auto"/>
-          <w:sz w:val="24"/>
-          <w:szCs w:val="24"/>
-          <w:lang w:val="pt-BR"/>
-        </w:rPr>
-        <w:t>.</w:t>
-      </w:r>
-    </w:p>
-    <w:p>
-      <w:pPr>
-        <w:pStyle w:val="CorpoA"/>
-        <w:spacing w:after="0" w:line="240" w:lineRule="auto"/>
-        <w:rPr>
-          <w:rFonts w:ascii="Times New Roman" w:eastAsia="Times New Roman" w:hAnsi="Times New Roman" w:cs="Times New Roman"/>
-          <w:bCs/>
-          <w:color w:val="auto"/>
-          <w:sz w:val="24"/>
-          <w:szCs w:val="24"/>
         </w:rPr>
       </w:pPr>
     </w:p>
@@ -2097,8 +2120,20 @@
           <w:szCs w:val="24"/>
           <w:lang w:val="pt-BR"/>
         </w:rPr>
-        <w:t>19</w:t>
-      </w:r>
+        <w:t>2</w:t>
+      </w:r>
+      <w:r>
+        <w:rPr>
+          <w:rStyle w:val="NenhumA"/>
+          <w:rFonts w:ascii="Times New Roman" w:hAnsi="Times New Roman"/>
+          <w:sz w:val="24"/>
+          <w:szCs w:val="24"/>
+          <w:lang w:val="pt-BR"/>
+        </w:rPr>
+        <w:t>7</w:t>
+      </w:r>
+      <w:bookmarkStart w:id="1" w:name="_GoBack"/>
+      <w:bookmarkEnd w:id="1"/>
       <w:r>
         <w:rPr>
           <w:rStyle w:val="NenhumA"/>
@@ -2141,8 +2176,6 @@
       <w:r>
         <w:tab/>
       </w:r>
-      <w:bookmarkStart w:id="1" w:name="_GoBack"/>
-      <w:bookmarkEnd w:id="1"/>
     </w:p>
     <w:p>
       <w:pPr>
@@ -3882,13 +3915,7 @@
         <w:rPr>
           <w:szCs w:val="24"/>
         </w:rPr>
-        <w:t xml:space="preserve">desse projeto </w:t>
-      </w:r>
-      <w:r>
-        <w:rPr>
-          <w:szCs w:val="24"/>
-        </w:rPr>
-        <w:t xml:space="preserve">é se desafiar para conseguir </w:t>
+        <w:t xml:space="preserve">desse projeto é se desafiar para conseguir </w:t>
       </w:r>
       <w:r>
         <w:rPr>
@@ -4599,15 +4626,7 @@
           <w:sz w:val="24"/>
           <w:szCs w:val="24"/>
         </w:rPr>
-        <w:t>á se reunir</w:t>
-      </w:r>
-      <w:r>
-        <w:rPr>
-          <w:rFonts w:ascii="Times New Roman" w:hAnsi="Times New Roman" w:cs="Times New Roman"/>
-          <w:sz w:val="24"/>
-          <w:szCs w:val="24"/>
-        </w:rPr>
-        <w:t xml:space="preserve"> </w:t>
+        <w:t xml:space="preserve">á se reunir </w:t>
       </w:r>
       <w:proofErr w:type="gramStart"/>
       <w:r>
@@ -4726,13 +4745,7 @@
         <w:ind w:firstLine="709"/>
       </w:pPr>
       <w:r>
-        <w:t xml:space="preserve">O nome </w:t>
-      </w:r>
-      <w:r>
-        <w:t>do autor é</w:t>
-      </w:r>
-      <w:r>
-        <w:t xml:space="preserve"> “João Victor Ruas </w:t>
+        <w:t xml:space="preserve">O nome do autor é “João Victor Ruas </w:t>
       </w:r>
       <w:proofErr w:type="spellStart"/>
       <w:r>
@@ -4740,10 +4753,7 @@
       </w:r>
       <w:proofErr w:type="spellEnd"/>
       <w:r>
-        <w:t>”.</w:t>
-      </w:r>
-      <w:r>
-        <w:t xml:space="preserve"> Como esse projeto é um “</w:t>
+        <w:t>”. Como esse projeto é um “</w:t>
       </w:r>
       <w:proofErr w:type="spellStart"/>
       <w:r>
@@ -4774,13 +4784,7 @@
         <w:ind w:firstLine="709"/>
       </w:pPr>
       <w:r>
-        <w:t>O orçamento em dinheiro desse projeto é basicamente zero, porém ele tem um alto custo em relação ao tempo d</w:t>
-      </w:r>
-      <w:r>
-        <w:t>isponibilizado</w:t>
-      </w:r>
-      <w:r>
-        <w:t xml:space="preserve"> para criação do mesmo.</w:t>
+        <w:t>O orçamento em dinheiro desse projeto é basicamente zero, porém ele tem um alto custo em relação ao tempo disponibilizado para criação do mesmo.</w:t>
       </w:r>
     </w:p>
     <w:p>
@@ -5224,7 +5228,7 @@
             <w:noProof/>
             <w:szCs w:val="20"/>
           </w:rPr>
-          <w:t>1</w:t>
+          <w:t>2</w:t>
         </w:r>
         <w:r>
           <w:rPr>
@@ -7137,19 +7141,16 @@
   <a:extraClrSchemeLst/>
   <a:extLst>
     <a:ext uri="{05A4C25C-085E-4340-85A3-A5531E510DB2}">
-      <thm15:themeFamily xmlns="" xmlns:thm15="http://schemas.microsoft.com/office/thememl/2012/main" name="Office Theme" id="{62F939B6-93AF-4DB8-9C6B-D6C7DFDC589F}" vid="{4A3C46E8-61CC-4603-A589-7422A47A8E4A}"/>
+      <thm15:themeFamily xmlns:thm15="http://schemas.microsoft.com/office/thememl/2012/main" xmlns="" name="Office Theme" id="{62F939B6-93AF-4DB8-9C6B-D6C7DFDC589F}" vid="{4A3C46E8-61CC-4603-A589-7422A47A8E4A}"/>
     </a:ext>
   </a:extLst>
 </a:theme>
 </file>
 
 <file path=customXml/item1.xml><?xml version="1.0" encoding="utf-8"?>
-<?mso-contentType ?>
-<FormTemplates xmlns="http://schemas.microsoft.com/sharepoint/v3/contenttype/forms">
-  <Display>DocumentLibraryForm</Display>
-  <Edit>DocumentLibraryForm</Edit>
-  <New>DocumentLibraryForm</New>
-</FormTemplates>
+<p:properties xmlns:p="http://schemas.microsoft.com/office/2006/metadata/properties" xmlns:xsi="http://www.w3.org/2001/XMLSchema-instance" xmlns:pc="http://schemas.microsoft.com/office/infopath/2007/PartnerControls">
+  <documentManagement/>
+</p:properties>
 </file>
 
 <file path=customXml/item2.xml><?xml version="1.0" encoding="utf-8"?>
@@ -7267,9 +7268,12 @@
 </file>
 
 <file path=customXml/item3.xml><?xml version="1.0" encoding="utf-8"?>
-<p:properties xmlns:p="http://schemas.microsoft.com/office/2006/metadata/properties" xmlns:xsi="http://www.w3.org/2001/XMLSchema-instance" xmlns:pc="http://schemas.microsoft.com/office/infopath/2007/PartnerControls">
-  <documentManagement/>
-</p:properties>
+<?mso-contentType ?>
+<FormTemplates xmlns="http://schemas.microsoft.com/sharepoint/v3/contenttype/forms">
+  <Display>DocumentLibraryForm</Display>
+  <Edit>DocumentLibraryForm</Edit>
+  <New>DocumentLibraryForm</New>
+</FormTemplates>
 </file>
 
 <file path=customXml/item4.xml><?xml version="1.0" encoding="utf-8"?>
@@ -7277,9 +7281,10 @@
 </file>
 
 <file path=customXml/itemProps1.xml><?xml version="1.0" encoding="utf-8"?>
-<ds:datastoreItem xmlns:ds="http://schemas.openxmlformats.org/officeDocument/2006/customXml" ds:itemID="{37842274-F907-4A0F-98DB-80C915D3C7E7}">
+<ds:datastoreItem xmlns:ds="http://schemas.openxmlformats.org/officeDocument/2006/customXml" ds:itemID="{81653E9A-F6A4-48EC-81E0-5E0394BBDFD4}">
   <ds:schemaRefs>
-    <ds:schemaRef ds:uri="http://schemas.microsoft.com/sharepoint/v3/contenttype/forms"/>
+    <ds:schemaRef ds:uri="http://schemas.microsoft.com/office/2006/metadata/properties"/>
+    <ds:schemaRef ds:uri="http://schemas.microsoft.com/office/infopath/2007/PartnerControls"/>
   </ds:schemaRefs>
 </ds:datastoreItem>
 </file>
@@ -7301,16 +7306,15 @@
 </file>
 
 <file path=customXml/itemProps3.xml><?xml version="1.0" encoding="utf-8"?>
-<ds:datastoreItem xmlns:ds="http://schemas.openxmlformats.org/officeDocument/2006/customXml" ds:itemID="{81653E9A-F6A4-48EC-81E0-5E0394BBDFD4}">
+<ds:datastoreItem xmlns:ds="http://schemas.openxmlformats.org/officeDocument/2006/customXml" ds:itemID="{37842274-F907-4A0F-98DB-80C915D3C7E7}">
   <ds:schemaRefs>
-    <ds:schemaRef ds:uri="http://schemas.microsoft.com/office/2006/metadata/properties"/>
-    <ds:schemaRef ds:uri="http://schemas.microsoft.com/office/infopath/2007/PartnerControls"/>
+    <ds:schemaRef ds:uri="http://schemas.microsoft.com/sharepoint/v3/contenttype/forms"/>
   </ds:schemaRefs>
 </ds:datastoreItem>
 </file>
 
 <file path=customXml/itemProps4.xml><?xml version="1.0" encoding="utf-8"?>
-<ds:datastoreItem xmlns:ds="http://schemas.openxmlformats.org/officeDocument/2006/customXml" ds:itemID="{09669D31-D29D-489A-BC05-A2B71799326D}">
+<ds:datastoreItem xmlns:ds="http://schemas.openxmlformats.org/officeDocument/2006/customXml" ds:itemID="{9699784D-D673-4C01-8208-DD5542DF8A5E}">
   <ds:schemaRefs>
     <ds:schemaRef ds:uri="http://schemas.openxmlformats.org/officeDocument/2006/bibliography"/>
   </ds:schemaRefs>

</xml_diff>

<commit_message>
Fazendo Ajustes Menores no Termo de Abertura do Projeto
</commit_message>
<xml_diff>
--- a/doc/project_docs/1.Termo-De-Abertura.docx
+++ b/doc/project_docs/1.Termo-De-Abertura.docx
@@ -354,9 +354,10 @@
           <w:color w:val="auto"/>
           <w:sz w:val="24"/>
           <w:szCs w:val="24"/>
-          <w:lang w:val="pt-BR"/>
-        </w:rPr>
-      </w:pPr>
+          <w:lang w:val="en-US"/>
+        </w:rPr>
+      </w:pPr>
+      <w:proofErr w:type="gramStart"/>
       <w:r>
         <w:rPr>
           <w:rFonts w:ascii="Times New Roman" w:hAnsi="Times New Roman"/>
@@ -364,11 +365,11 @@
           <w:color w:val="auto"/>
           <w:sz w:val="24"/>
           <w:szCs w:val="24"/>
-          <w:lang w:val="pt-BR"/>
-        </w:rPr>
-        <w:t xml:space="preserve">Remake do Jogo Retro “Space </w:t>
-      </w:r>
-      <w:proofErr w:type="spellStart"/>
+          <w:lang w:val="en-US"/>
+        </w:rPr>
+        <w:t>Remake do</w:t>
+      </w:r>
+      <w:proofErr w:type="gramEnd"/>
       <w:r>
         <w:rPr>
           <w:rFonts w:ascii="Times New Roman" w:hAnsi="Times New Roman"/>
@@ -376,11 +377,20 @@
           <w:color w:val="auto"/>
           <w:sz w:val="24"/>
           <w:szCs w:val="24"/>
-          <w:lang w:val="pt-BR"/>
-        </w:rPr>
-        <w:t>Invaders</w:t>
-      </w:r>
-      <w:proofErr w:type="spellEnd"/>
+          <w:lang w:val="en-US"/>
+        </w:rPr>
+        <w:t xml:space="preserve"> Jogo Retro “Space Invaders”</w:t>
+      </w:r>
+    </w:p>
+    <w:p>
+      <w:pPr>
+        <w:pStyle w:val="CorpoA"/>
+        <w:spacing w:after="0" w:line="240" w:lineRule="auto"/>
+        <w:jc w:val="center"/>
+        <w:rPr>
+          <w:color w:val="auto"/>
+        </w:rPr>
+      </w:pPr>
       <w:r>
         <w:rPr>
           <w:rFonts w:ascii="Times New Roman" w:hAnsi="Times New Roman"/>
@@ -390,18 +400,8 @@
           <w:szCs w:val="24"/>
           <w:lang w:val="pt-BR"/>
         </w:rPr>
-        <w:t>”</w:t>
-      </w:r>
-    </w:p>
-    <w:p>
-      <w:pPr>
-        <w:pStyle w:val="CorpoA"/>
-        <w:spacing w:after="0" w:line="240" w:lineRule="auto"/>
-        <w:jc w:val="center"/>
-        <w:rPr>
-          <w:color w:val="auto"/>
-        </w:rPr>
-      </w:pPr>
+        <w:t>Para o Navegador</w:t>
+      </w:r>
       <w:r>
         <w:rPr>
           <w:rFonts w:ascii="Times New Roman" w:hAnsi="Times New Roman"/>
@@ -411,9 +411,691 @@
           <w:szCs w:val="24"/>
           <w:lang w:val="pt-BR"/>
         </w:rPr>
-        <w:t>Para o Navegador</w:t>
-      </w:r>
-      <w:r>
+        <w:t>.</w:t>
+      </w:r>
+    </w:p>
+    <w:p>
+      <w:pPr>
+        <w:pStyle w:val="CorpoA"/>
+        <w:spacing w:after="0" w:line="240" w:lineRule="auto"/>
+        <w:rPr>
+          <w:rFonts w:ascii="Times New Roman" w:eastAsia="Times New Roman" w:hAnsi="Times New Roman" w:cs="Times New Roman"/>
+          <w:bCs/>
+          <w:color w:val="auto"/>
+          <w:sz w:val="24"/>
+          <w:szCs w:val="24"/>
+        </w:rPr>
+      </w:pPr>
+    </w:p>
+    <w:p>
+      <w:pPr>
+        <w:pStyle w:val="CorpoA"/>
+        <w:spacing w:after="0" w:line="240" w:lineRule="auto"/>
+        <w:jc w:val="center"/>
+        <w:rPr>
+          <w:rFonts w:ascii="Times New Roman" w:eastAsia="Times New Roman" w:hAnsi="Times New Roman" w:cs="Times New Roman"/>
+          <w:color w:val="auto"/>
+          <w:sz w:val="24"/>
+          <w:szCs w:val="24"/>
+        </w:rPr>
+      </w:pPr>
+    </w:p>
+    <w:p>
+      <w:pPr>
+        <w:pStyle w:val="CorpoA"/>
+        <w:spacing w:after="0" w:line="240" w:lineRule="auto"/>
+        <w:jc w:val="center"/>
+        <w:rPr>
+          <w:rFonts w:ascii="Times New Roman" w:eastAsia="Times New Roman" w:hAnsi="Times New Roman" w:cs="Times New Roman"/>
+          <w:sz w:val="24"/>
+          <w:szCs w:val="24"/>
+        </w:rPr>
+      </w:pPr>
+    </w:p>
+    <w:p>
+      <w:pPr>
+        <w:pStyle w:val="CorpoA"/>
+        <w:spacing w:after="0" w:line="240" w:lineRule="auto"/>
+        <w:jc w:val="center"/>
+        <w:rPr>
+          <w:rFonts w:ascii="Times New Roman" w:eastAsia="Times New Roman" w:hAnsi="Times New Roman" w:cs="Times New Roman"/>
+          <w:sz w:val="24"/>
+          <w:szCs w:val="24"/>
+        </w:rPr>
+      </w:pPr>
+    </w:p>
+    <w:p>
+      <w:pPr>
+        <w:pStyle w:val="CorpoA"/>
+        <w:spacing w:after="0" w:line="240" w:lineRule="auto"/>
+        <w:jc w:val="center"/>
+        <w:rPr>
+          <w:rFonts w:ascii="Times New Roman" w:eastAsia="Times New Roman" w:hAnsi="Times New Roman" w:cs="Times New Roman"/>
+          <w:sz w:val="24"/>
+          <w:szCs w:val="24"/>
+        </w:rPr>
+      </w:pPr>
+    </w:p>
+    <w:p>
+      <w:pPr>
+        <w:pStyle w:val="CorpoA"/>
+        <w:spacing w:after="0" w:line="240" w:lineRule="auto"/>
+        <w:jc w:val="center"/>
+        <w:rPr>
+          <w:rFonts w:ascii="Times New Roman" w:eastAsia="Times New Roman" w:hAnsi="Times New Roman" w:cs="Times New Roman"/>
+          <w:sz w:val="24"/>
+          <w:szCs w:val="24"/>
+        </w:rPr>
+      </w:pPr>
+    </w:p>
+    <w:p>
+      <w:pPr>
+        <w:pStyle w:val="CorpoA"/>
+        <w:spacing w:after="0" w:line="240" w:lineRule="auto"/>
+        <w:jc w:val="center"/>
+        <w:rPr>
+          <w:rFonts w:ascii="Times New Roman" w:eastAsia="Times New Roman" w:hAnsi="Times New Roman" w:cs="Times New Roman"/>
+          <w:sz w:val="24"/>
+          <w:szCs w:val="24"/>
+        </w:rPr>
+      </w:pPr>
+    </w:p>
+    <w:p>
+      <w:pPr>
+        <w:pStyle w:val="CorpoA"/>
+        <w:spacing w:after="0" w:line="240" w:lineRule="auto"/>
+        <w:jc w:val="center"/>
+        <w:rPr>
+          <w:rFonts w:ascii="Times New Roman" w:eastAsia="Times New Roman" w:hAnsi="Times New Roman" w:cs="Times New Roman"/>
+          <w:sz w:val="24"/>
+          <w:szCs w:val="24"/>
+        </w:rPr>
+      </w:pPr>
+    </w:p>
+    <w:p>
+      <w:pPr>
+        <w:pStyle w:val="CorpoA"/>
+        <w:spacing w:after="0" w:line="240" w:lineRule="auto"/>
+        <w:jc w:val="center"/>
+        <w:rPr>
+          <w:rFonts w:ascii="Times New Roman" w:eastAsia="Times New Roman" w:hAnsi="Times New Roman" w:cs="Times New Roman"/>
+          <w:sz w:val="24"/>
+          <w:szCs w:val="24"/>
+        </w:rPr>
+      </w:pPr>
+    </w:p>
+    <w:p>
+      <w:pPr>
+        <w:pStyle w:val="CorpoA"/>
+        <w:spacing w:after="0" w:line="240" w:lineRule="auto"/>
+        <w:jc w:val="center"/>
+        <w:rPr>
+          <w:rFonts w:ascii="Times New Roman" w:eastAsia="Times New Roman" w:hAnsi="Times New Roman" w:cs="Times New Roman"/>
+          <w:sz w:val="24"/>
+          <w:szCs w:val="24"/>
+        </w:rPr>
+      </w:pPr>
+    </w:p>
+    <w:p>
+      <w:pPr>
+        <w:pStyle w:val="CorpoA"/>
+        <w:spacing w:after="0" w:line="240" w:lineRule="auto"/>
+        <w:jc w:val="center"/>
+        <w:rPr>
+          <w:rFonts w:ascii="Times New Roman" w:eastAsia="Times New Roman" w:hAnsi="Times New Roman" w:cs="Times New Roman"/>
+          <w:sz w:val="24"/>
+          <w:szCs w:val="24"/>
+        </w:rPr>
+      </w:pPr>
+    </w:p>
+    <w:p>
+      <w:pPr>
+        <w:pStyle w:val="CorpoA"/>
+        <w:spacing w:after="0" w:line="240" w:lineRule="auto"/>
+        <w:jc w:val="center"/>
+        <w:rPr>
+          <w:rFonts w:ascii="Times New Roman" w:eastAsia="Times New Roman" w:hAnsi="Times New Roman" w:cs="Times New Roman"/>
+          <w:sz w:val="24"/>
+          <w:szCs w:val="24"/>
+        </w:rPr>
+      </w:pPr>
+    </w:p>
+    <w:p>
+      <w:pPr>
+        <w:pStyle w:val="CorpoA"/>
+        <w:spacing w:after="0" w:line="240" w:lineRule="auto"/>
+        <w:jc w:val="center"/>
+        <w:rPr>
+          <w:rFonts w:ascii="Times New Roman" w:eastAsia="Times New Roman" w:hAnsi="Times New Roman" w:cs="Times New Roman"/>
+          <w:sz w:val="24"/>
+          <w:szCs w:val="24"/>
+        </w:rPr>
+      </w:pPr>
+    </w:p>
+    <w:p>
+      <w:pPr>
+        <w:pStyle w:val="CorpoA"/>
+        <w:spacing w:after="0" w:line="240" w:lineRule="auto"/>
+        <w:jc w:val="center"/>
+        <w:rPr>
+          <w:rFonts w:ascii="Times New Roman" w:eastAsia="Times New Roman" w:hAnsi="Times New Roman" w:cs="Times New Roman"/>
+          <w:sz w:val="24"/>
+          <w:szCs w:val="24"/>
+        </w:rPr>
+      </w:pPr>
+    </w:p>
+    <w:p>
+      <w:pPr>
+        <w:pStyle w:val="CorpoA"/>
+        <w:spacing w:after="0" w:line="240" w:lineRule="auto"/>
+        <w:jc w:val="center"/>
+        <w:rPr>
+          <w:rFonts w:ascii="Times New Roman" w:eastAsia="Times New Roman" w:hAnsi="Times New Roman" w:cs="Times New Roman"/>
+          <w:sz w:val="24"/>
+          <w:szCs w:val="24"/>
+        </w:rPr>
+      </w:pPr>
+    </w:p>
+    <w:p>
+      <w:pPr>
+        <w:pStyle w:val="CorpoA"/>
+        <w:spacing w:after="0" w:line="240" w:lineRule="auto"/>
+        <w:jc w:val="center"/>
+        <w:rPr>
+          <w:rFonts w:ascii="Times New Roman" w:eastAsia="Times New Roman" w:hAnsi="Times New Roman" w:cs="Times New Roman"/>
+          <w:sz w:val="24"/>
+          <w:szCs w:val="24"/>
+        </w:rPr>
+      </w:pPr>
+    </w:p>
+    <w:p>
+      <w:pPr>
+        <w:pStyle w:val="CorpoA"/>
+        <w:spacing w:after="0" w:line="240" w:lineRule="auto"/>
+        <w:jc w:val="center"/>
+        <w:rPr>
+          <w:rFonts w:ascii="Times New Roman" w:eastAsia="Times New Roman" w:hAnsi="Times New Roman" w:cs="Times New Roman"/>
+          <w:sz w:val="24"/>
+          <w:szCs w:val="24"/>
+        </w:rPr>
+      </w:pPr>
+    </w:p>
+    <w:p>
+      <w:pPr>
+        <w:pStyle w:val="CorpoA"/>
+        <w:spacing w:after="0" w:line="240" w:lineRule="auto"/>
+        <w:jc w:val="center"/>
+        <w:rPr>
+          <w:rFonts w:ascii="Times New Roman" w:eastAsia="Times New Roman" w:hAnsi="Times New Roman" w:cs="Times New Roman"/>
+          <w:sz w:val="24"/>
+          <w:szCs w:val="24"/>
+        </w:rPr>
+      </w:pPr>
+    </w:p>
+    <w:p>
+      <w:pPr>
+        <w:pStyle w:val="CorpoA"/>
+        <w:spacing w:after="0" w:line="240" w:lineRule="auto"/>
+        <w:jc w:val="center"/>
+        <w:rPr>
+          <w:rFonts w:ascii="Times New Roman" w:eastAsia="Times New Roman" w:hAnsi="Times New Roman" w:cs="Times New Roman"/>
+          <w:sz w:val="24"/>
+          <w:szCs w:val="24"/>
+        </w:rPr>
+      </w:pPr>
+    </w:p>
+    <w:p>
+      <w:pPr>
+        <w:pStyle w:val="CorpoA"/>
+        <w:spacing w:after="0" w:line="240" w:lineRule="auto"/>
+        <w:rPr>
+          <w:rFonts w:ascii="Times New Roman" w:eastAsia="Times New Roman" w:hAnsi="Times New Roman" w:cs="Times New Roman"/>
+          <w:sz w:val="24"/>
+          <w:szCs w:val="24"/>
+        </w:rPr>
+      </w:pPr>
+    </w:p>
+    <w:p>
+      <w:pPr>
+        <w:pStyle w:val="CorpoA"/>
+        <w:spacing w:after="0" w:line="240" w:lineRule="auto"/>
+        <w:jc w:val="center"/>
+        <w:rPr>
+          <w:rFonts w:ascii="Times New Roman" w:eastAsia="Times New Roman" w:hAnsi="Times New Roman" w:cs="Times New Roman"/>
+          <w:sz w:val="24"/>
+          <w:szCs w:val="24"/>
+        </w:rPr>
+      </w:pPr>
+    </w:p>
+    <w:p>
+      <w:pPr>
+        <w:pStyle w:val="CorpoA"/>
+        <w:spacing w:after="0" w:line="240" w:lineRule="auto"/>
+        <w:jc w:val="center"/>
+      </w:pPr>
+      <w:r>
+        <w:rPr>
+          <w:rStyle w:val="NenhumA"/>
+          <w:rFonts w:ascii="Times New Roman" w:hAnsi="Times New Roman"/>
+          <w:sz w:val="24"/>
+          <w:szCs w:val="24"/>
+        </w:rPr>
+        <w:t xml:space="preserve">São </w:t>
+      </w:r>
+      <w:r>
+        <w:rPr>
+          <w:rStyle w:val="NenhumA"/>
+          <w:rFonts w:ascii="Times New Roman" w:hAnsi="Times New Roman"/>
+          <w:sz w:val="24"/>
+          <w:szCs w:val="24"/>
+        </w:rPr>
+        <w:t>Paulo</w:t>
+      </w:r>
+    </w:p>
+    <w:p>
+      <w:pPr>
+        <w:pStyle w:val="CorpoA"/>
+        <w:spacing w:after="0" w:line="240" w:lineRule="auto"/>
+        <w:jc w:val="center"/>
+        <w:rPr>
+          <w:rStyle w:val="NenhumA"/>
+          <w:rFonts w:ascii="Times New Roman" w:hAnsi="Times New Roman"/>
+          <w:sz w:val="24"/>
+          <w:szCs w:val="24"/>
+        </w:rPr>
+      </w:pPr>
+      <w:r>
+        <w:rPr>
+          <w:rStyle w:val="NenhumA"/>
+          <w:rFonts w:ascii="Times New Roman" w:hAnsi="Times New Roman"/>
+          <w:sz w:val="24"/>
+          <w:szCs w:val="24"/>
+        </w:rPr>
+        <w:t>202</w:t>
+      </w:r>
+      <w:r>
+        <w:rPr>
+          <w:rStyle w:val="NenhumA"/>
+          <w:rFonts w:ascii="Times New Roman" w:hAnsi="Times New Roman"/>
+          <w:sz w:val="24"/>
+          <w:szCs w:val="24"/>
+        </w:rPr>
+        <w:t>1</w:t>
+      </w:r>
+    </w:p>
+    <w:p>
+      <w:pPr>
+        <w:pStyle w:val="CorpoA"/>
+        <w:spacing w:after="0" w:line="240" w:lineRule="auto"/>
+        <w:jc w:val="center"/>
+        <w:rPr>
+          <w:rFonts w:ascii="Times New Roman" w:eastAsia="Times New Roman" w:hAnsi="Times New Roman" w:cs="Times New Roman"/>
+          <w:sz w:val="24"/>
+          <w:szCs w:val="24"/>
+        </w:rPr>
+      </w:pPr>
+    </w:p>
+    <w:p>
+      <w:pPr>
+        <w:pStyle w:val="CorpoA"/>
+        <w:spacing w:after="0" w:line="240" w:lineRule="auto"/>
+        <w:jc w:val="center"/>
+        <w:rPr>
+          <w:rFonts w:ascii="Times New Roman" w:eastAsia="Times New Roman" w:hAnsi="Times New Roman" w:cs="Times New Roman"/>
+          <w:sz w:val="24"/>
+          <w:szCs w:val="24"/>
+        </w:rPr>
+      </w:pPr>
+    </w:p>
+    <w:p>
+      <w:pPr>
+        <w:pStyle w:val="CorpoA"/>
+        <w:spacing w:after="0" w:line="240" w:lineRule="auto"/>
+        <w:jc w:val="center"/>
+        <w:rPr>
+          <w:rFonts w:ascii="Times New Roman" w:eastAsia="Times New Roman" w:hAnsi="Times New Roman" w:cs="Times New Roman"/>
+          <w:sz w:val="24"/>
+          <w:szCs w:val="24"/>
+        </w:rPr>
+      </w:pPr>
+    </w:p>
+    <w:p>
+      <w:pPr>
+        <w:pStyle w:val="CorpoA"/>
+        <w:spacing w:after="0" w:line="240" w:lineRule="auto"/>
+        <w:jc w:val="center"/>
+        <w:rPr>
+          <w:rFonts w:ascii="Times New Roman" w:eastAsia="Times New Roman" w:hAnsi="Times New Roman" w:cs="Times New Roman"/>
+          <w:sz w:val="24"/>
+          <w:szCs w:val="24"/>
+        </w:rPr>
+      </w:pPr>
+    </w:p>
+    <w:p>
+      <w:pPr>
+        <w:pStyle w:val="CorpoA"/>
+        <w:spacing w:after="0" w:line="240" w:lineRule="auto"/>
+        <w:jc w:val="center"/>
+        <w:rPr>
+          <w:rFonts w:ascii="Times New Roman" w:eastAsia="Times New Roman" w:hAnsi="Times New Roman" w:cs="Times New Roman"/>
+          <w:sz w:val="24"/>
+          <w:szCs w:val="24"/>
+        </w:rPr>
+      </w:pPr>
+    </w:p>
+    <w:p>
+      <w:pPr>
+        <w:pStyle w:val="CorpoA"/>
+        <w:spacing w:after="0" w:line="240" w:lineRule="auto"/>
+        <w:jc w:val="center"/>
+        <w:rPr>
+          <w:rFonts w:ascii="Times New Roman" w:eastAsia="Times New Roman" w:hAnsi="Times New Roman" w:cs="Times New Roman"/>
+          <w:sz w:val="24"/>
+          <w:szCs w:val="24"/>
+        </w:rPr>
+      </w:pPr>
+    </w:p>
+    <w:p>
+      <w:pPr>
+        <w:pStyle w:val="CorpoA"/>
+        <w:spacing w:after="0" w:line="240" w:lineRule="auto"/>
+        <w:jc w:val="center"/>
+        <w:rPr>
+          <w:rFonts w:ascii="Times New Roman" w:eastAsia="Times New Roman" w:hAnsi="Times New Roman" w:cs="Times New Roman"/>
+          <w:sz w:val="24"/>
+          <w:szCs w:val="24"/>
+        </w:rPr>
+      </w:pPr>
+    </w:p>
+    <w:p>
+      <w:pPr>
+        <w:pStyle w:val="CorpoA"/>
+        <w:spacing w:after="0" w:line="240" w:lineRule="auto"/>
+        <w:jc w:val="center"/>
+        <w:rPr>
+          <w:rFonts w:ascii="Times New Roman" w:eastAsia="Times New Roman" w:hAnsi="Times New Roman" w:cs="Times New Roman"/>
+          <w:sz w:val="24"/>
+          <w:szCs w:val="24"/>
+        </w:rPr>
+      </w:pPr>
+    </w:p>
+    <w:p>
+      <w:pPr>
+        <w:pStyle w:val="CorpoA"/>
+        <w:spacing w:after="0" w:line="240" w:lineRule="auto"/>
+        <w:jc w:val="center"/>
+        <w:rPr>
+          <w:rFonts w:ascii="Times New Roman" w:eastAsia="Times New Roman" w:hAnsi="Times New Roman" w:cs="Times New Roman"/>
+          <w:sz w:val="24"/>
+          <w:szCs w:val="24"/>
+        </w:rPr>
+      </w:pPr>
+    </w:p>
+    <w:p>
+      <w:pPr>
+        <w:pStyle w:val="CorpoA"/>
+        <w:spacing w:after="0" w:line="240" w:lineRule="auto"/>
+        <w:jc w:val="center"/>
+        <w:rPr>
+          <w:rFonts w:ascii="Times New Roman" w:eastAsia="Times New Roman" w:hAnsi="Times New Roman" w:cs="Times New Roman"/>
+          <w:sz w:val="24"/>
+          <w:szCs w:val="24"/>
+        </w:rPr>
+      </w:pPr>
+    </w:p>
+    <w:p>
+      <w:pPr>
+        <w:pStyle w:val="CorpoA"/>
+        <w:spacing w:after="0" w:line="240" w:lineRule="auto"/>
+        <w:jc w:val="center"/>
+        <w:rPr>
+          <w:rFonts w:ascii="Times New Roman" w:eastAsia="Times New Roman" w:hAnsi="Times New Roman" w:cs="Times New Roman"/>
+          <w:sz w:val="24"/>
+          <w:szCs w:val="24"/>
+          <w:lang w:val="en-US"/>
+        </w:rPr>
+      </w:pPr>
+      <w:proofErr w:type="spellStart"/>
+      <w:r>
+        <w:rPr>
+          <w:rFonts w:ascii="Times New Roman" w:eastAsia="Times New Roman" w:hAnsi="Times New Roman" w:cs="Times New Roman"/>
+          <w:sz w:val="24"/>
+          <w:szCs w:val="24"/>
+          <w:lang w:val="en-US"/>
+        </w:rPr>
+        <w:t>João</w:t>
+      </w:r>
+      <w:proofErr w:type="spellEnd"/>
+      <w:r>
+        <w:rPr>
+          <w:rFonts w:ascii="Times New Roman" w:eastAsia="Times New Roman" w:hAnsi="Times New Roman" w:cs="Times New Roman"/>
+          <w:sz w:val="24"/>
+          <w:szCs w:val="24"/>
+          <w:lang w:val="en-US"/>
+        </w:rPr>
+        <w:t xml:space="preserve"> Victor </w:t>
+      </w:r>
+      <w:proofErr w:type="spellStart"/>
+      <w:r>
+        <w:rPr>
+          <w:rFonts w:ascii="Times New Roman" w:eastAsia="Times New Roman" w:hAnsi="Times New Roman" w:cs="Times New Roman"/>
+          <w:sz w:val="24"/>
+          <w:szCs w:val="24"/>
+          <w:lang w:val="en-US"/>
+        </w:rPr>
+        <w:t>Ruas</w:t>
+      </w:r>
+      <w:proofErr w:type="spellEnd"/>
+      <w:r>
+        <w:rPr>
+          <w:rFonts w:ascii="Times New Roman" w:eastAsia="Times New Roman" w:hAnsi="Times New Roman" w:cs="Times New Roman"/>
+          <w:sz w:val="24"/>
+          <w:szCs w:val="24"/>
+          <w:lang w:val="en-US"/>
+        </w:rPr>
+        <w:t xml:space="preserve"> Araujo</w:t>
+      </w:r>
+    </w:p>
+    <w:p>
+      <w:pPr>
+        <w:pStyle w:val="CorpoA"/>
+        <w:spacing w:after="0" w:line="240" w:lineRule="auto"/>
+        <w:jc w:val="center"/>
+        <w:rPr>
+          <w:rFonts w:ascii="Times New Roman" w:eastAsia="Times New Roman" w:hAnsi="Times New Roman" w:cs="Times New Roman"/>
+          <w:sz w:val="24"/>
+          <w:szCs w:val="24"/>
+          <w:lang w:val="en-US"/>
+        </w:rPr>
+      </w:pPr>
+    </w:p>
+    <w:p>
+      <w:pPr>
+        <w:pStyle w:val="CorpoA"/>
+        <w:spacing w:after="0" w:line="240" w:lineRule="auto"/>
+        <w:jc w:val="center"/>
+        <w:rPr>
+          <w:rFonts w:ascii="Times New Roman" w:eastAsia="Times New Roman" w:hAnsi="Times New Roman" w:cs="Times New Roman"/>
+          <w:sz w:val="24"/>
+          <w:szCs w:val="24"/>
+          <w:lang w:val="en-US"/>
+        </w:rPr>
+      </w:pPr>
+    </w:p>
+    <w:p>
+      <w:pPr>
+        <w:pStyle w:val="CorpoA"/>
+        <w:spacing w:after="0" w:line="240" w:lineRule="auto"/>
+        <w:jc w:val="center"/>
+        <w:rPr>
+          <w:rFonts w:ascii="Times New Roman" w:eastAsia="Times New Roman" w:hAnsi="Times New Roman" w:cs="Times New Roman"/>
+          <w:sz w:val="24"/>
+          <w:szCs w:val="24"/>
+          <w:lang w:val="en-US"/>
+        </w:rPr>
+      </w:pPr>
+    </w:p>
+    <w:p>
+      <w:pPr>
+        <w:pStyle w:val="CorpoA"/>
+        <w:spacing w:after="0" w:line="240" w:lineRule="auto"/>
+        <w:jc w:val="center"/>
+        <w:rPr>
+          <w:rFonts w:ascii="Times New Roman" w:eastAsia="Times New Roman" w:hAnsi="Times New Roman" w:cs="Times New Roman"/>
+          <w:sz w:val="24"/>
+          <w:szCs w:val="24"/>
+          <w:lang w:val="en-US"/>
+        </w:rPr>
+      </w:pPr>
+    </w:p>
+    <w:p>
+      <w:pPr>
+        <w:pStyle w:val="CorpoA"/>
+        <w:spacing w:after="0" w:line="240" w:lineRule="auto"/>
+        <w:jc w:val="center"/>
+        <w:rPr>
+          <w:rFonts w:ascii="Times New Roman" w:eastAsia="Times New Roman" w:hAnsi="Times New Roman" w:cs="Times New Roman"/>
+          <w:sz w:val="24"/>
+          <w:szCs w:val="24"/>
+          <w:lang w:val="en-US"/>
+        </w:rPr>
+      </w:pPr>
+    </w:p>
+    <w:p>
+      <w:pPr>
+        <w:pStyle w:val="CorpoA"/>
+        <w:spacing w:after="0" w:line="240" w:lineRule="auto"/>
+        <w:jc w:val="center"/>
+        <w:rPr>
+          <w:rFonts w:ascii="Times New Roman" w:eastAsia="Times New Roman" w:hAnsi="Times New Roman" w:cs="Times New Roman"/>
+          <w:sz w:val="24"/>
+          <w:szCs w:val="24"/>
+          <w:lang w:val="en-US"/>
+        </w:rPr>
+      </w:pPr>
+    </w:p>
+    <w:p>
+      <w:pPr>
+        <w:pStyle w:val="CorpoA"/>
+        <w:spacing w:after="0" w:line="240" w:lineRule="auto"/>
+        <w:jc w:val="center"/>
+        <w:rPr>
+          <w:rFonts w:ascii="Times New Roman" w:eastAsia="Times New Roman" w:hAnsi="Times New Roman" w:cs="Times New Roman"/>
+          <w:sz w:val="24"/>
+          <w:szCs w:val="24"/>
+          <w:lang w:val="en-US"/>
+        </w:rPr>
+      </w:pPr>
+    </w:p>
+    <w:p>
+      <w:pPr>
+        <w:pStyle w:val="CorpoA"/>
+        <w:spacing w:after="0" w:line="240" w:lineRule="auto"/>
+        <w:jc w:val="center"/>
+        <w:rPr>
+          <w:rFonts w:ascii="Times New Roman" w:eastAsia="Times New Roman" w:hAnsi="Times New Roman" w:cs="Times New Roman"/>
+          <w:sz w:val="24"/>
+          <w:szCs w:val="24"/>
+          <w:lang w:val="en-US"/>
+        </w:rPr>
+      </w:pPr>
+    </w:p>
+    <w:p>
+      <w:pPr>
+        <w:pStyle w:val="CorpoA"/>
+        <w:spacing w:after="0" w:line="240" w:lineRule="auto"/>
+        <w:jc w:val="center"/>
+        <w:rPr>
+          <w:rFonts w:ascii="Times New Roman" w:eastAsia="Times New Roman" w:hAnsi="Times New Roman" w:cs="Times New Roman"/>
+          <w:sz w:val="24"/>
+          <w:szCs w:val="24"/>
+          <w:lang w:val="en-US"/>
+        </w:rPr>
+      </w:pPr>
+    </w:p>
+    <w:p>
+      <w:pPr>
+        <w:pStyle w:val="CorpoA"/>
+        <w:spacing w:after="0" w:line="240" w:lineRule="auto"/>
+        <w:jc w:val="center"/>
+        <w:rPr>
+          <w:rFonts w:ascii="Times New Roman" w:eastAsia="Times New Roman" w:hAnsi="Times New Roman" w:cs="Times New Roman"/>
+          <w:sz w:val="24"/>
+          <w:szCs w:val="24"/>
+          <w:lang w:val="en-US"/>
+        </w:rPr>
+      </w:pPr>
+    </w:p>
+    <w:p>
+      <w:pPr>
+        <w:pStyle w:val="CorpoA"/>
+        <w:spacing w:after="0" w:line="240" w:lineRule="auto"/>
+        <w:jc w:val="center"/>
+        <w:rPr>
+          <w:rFonts w:ascii="Times New Roman" w:eastAsia="Times New Roman" w:hAnsi="Times New Roman" w:cs="Times New Roman"/>
+          <w:sz w:val="24"/>
+          <w:szCs w:val="24"/>
+          <w:lang w:val="en-US"/>
+        </w:rPr>
+      </w:pPr>
+    </w:p>
+    <w:p>
+      <w:pPr>
+        <w:pStyle w:val="CorpoA"/>
+        <w:spacing w:after="0" w:line="240" w:lineRule="auto"/>
+        <w:jc w:val="center"/>
+        <w:rPr>
+          <w:rFonts w:ascii="Times New Roman" w:eastAsia="Times New Roman" w:hAnsi="Times New Roman" w:cs="Times New Roman"/>
+          <w:sz w:val="24"/>
+          <w:szCs w:val="24"/>
+          <w:lang w:val="en-US"/>
+        </w:rPr>
+      </w:pPr>
+    </w:p>
+    <w:p>
+      <w:pPr>
+        <w:pStyle w:val="CorpoA"/>
+        <w:spacing w:after="0" w:line="240" w:lineRule="auto"/>
+        <w:jc w:val="center"/>
+        <w:rPr>
+          <w:rFonts w:ascii="Times New Roman" w:eastAsia="Times New Roman" w:hAnsi="Times New Roman" w:cs="Times New Roman"/>
+          <w:sz w:val="24"/>
+          <w:szCs w:val="24"/>
+          <w:lang w:val="en-US"/>
+        </w:rPr>
+      </w:pPr>
+    </w:p>
+    <w:p>
+      <w:pPr>
+        <w:pStyle w:val="CorpoA"/>
+        <w:spacing w:after="0" w:line="240" w:lineRule="auto"/>
+        <w:jc w:val="center"/>
+        <w:rPr>
+          <w:rFonts w:ascii="Times New Roman" w:hAnsi="Times New Roman"/>
+          <w:b/>
+          <w:bCs/>
+          <w:sz w:val="24"/>
+          <w:szCs w:val="24"/>
+          <w:lang w:val="en-US"/>
+        </w:rPr>
+      </w:pPr>
+      <w:r>
+        <w:rPr>
+          <w:rFonts w:ascii="Times New Roman" w:hAnsi="Times New Roman"/>
+          <w:b/>
+          <w:bCs/>
+          <w:sz w:val="24"/>
+          <w:szCs w:val="24"/>
+          <w:lang w:val="en-US"/>
+        </w:rPr>
+        <w:t>Space-Invaders-Bullet-Hell</w:t>
+      </w:r>
+    </w:p>
+    <w:p>
+      <w:pPr>
+        <w:pStyle w:val="CorpoA"/>
+        <w:spacing w:after="0" w:line="240" w:lineRule="auto"/>
+        <w:jc w:val="center"/>
         <w:rPr>
           <w:rFonts w:ascii="Times New Roman" w:hAnsi="Times New Roman"/>
           <w:bCs/>
@@ -422,19 +1104,85 @@
           <w:szCs w:val="24"/>
           <w:lang w:val="pt-BR"/>
         </w:rPr>
-        <w:t>.</w:t>
-      </w:r>
-    </w:p>
-    <w:p>
-      <w:pPr>
-        <w:pStyle w:val="CorpoA"/>
-        <w:spacing w:after="0" w:line="240" w:lineRule="auto"/>
-        <w:rPr>
-          <w:rFonts w:ascii="Times New Roman" w:eastAsia="Times New Roman" w:hAnsi="Times New Roman" w:cs="Times New Roman"/>
+      </w:pPr>
+      <w:r>
+        <w:rPr>
+          <w:rFonts w:ascii="Times New Roman" w:hAnsi="Times New Roman"/>
           <w:bCs/>
           <w:color w:val="auto"/>
           <w:sz w:val="24"/>
           <w:szCs w:val="24"/>
+          <w:lang w:val="pt-BR"/>
+        </w:rPr>
+        <w:t xml:space="preserve">Remake do Jogo Retro “Space </w:t>
+      </w:r>
+      <w:proofErr w:type="spellStart"/>
+      <w:r>
+        <w:rPr>
+          <w:rFonts w:ascii="Times New Roman" w:hAnsi="Times New Roman"/>
+          <w:bCs/>
+          <w:color w:val="auto"/>
+          <w:sz w:val="24"/>
+          <w:szCs w:val="24"/>
+          <w:lang w:val="pt-BR"/>
+        </w:rPr>
+        <w:t>Invaders</w:t>
+      </w:r>
+      <w:proofErr w:type="spellEnd"/>
+      <w:r>
+        <w:rPr>
+          <w:rFonts w:ascii="Times New Roman" w:hAnsi="Times New Roman"/>
+          <w:bCs/>
+          <w:color w:val="auto"/>
+          <w:sz w:val="24"/>
+          <w:szCs w:val="24"/>
+          <w:lang w:val="pt-BR"/>
+        </w:rPr>
+        <w:t>”</w:t>
+      </w:r>
+    </w:p>
+    <w:p>
+      <w:pPr>
+        <w:pStyle w:val="CorpoA"/>
+        <w:spacing w:after="0" w:line="240" w:lineRule="auto"/>
+        <w:jc w:val="center"/>
+        <w:rPr>
+          <w:color w:val="auto"/>
+        </w:rPr>
+      </w:pPr>
+      <w:r>
+        <w:rPr>
+          <w:rFonts w:ascii="Times New Roman" w:hAnsi="Times New Roman"/>
+          <w:bCs/>
+          <w:color w:val="auto"/>
+          <w:sz w:val="24"/>
+          <w:szCs w:val="24"/>
+          <w:lang w:val="pt-BR"/>
+        </w:rPr>
+        <w:t>Para o Navegador</w:t>
+      </w:r>
+      <w:r>
+        <w:rPr>
+          <w:rFonts w:ascii="Times New Roman" w:hAnsi="Times New Roman"/>
+          <w:bCs/>
+          <w:color w:val="auto"/>
+          <w:sz w:val="24"/>
+          <w:szCs w:val="24"/>
+          <w:lang w:val="pt-BR"/>
+        </w:rPr>
+        <w:t>.</w:t>
+      </w:r>
+    </w:p>
+    <w:p>
+      <w:pPr>
+        <w:pStyle w:val="CorpoA"/>
+        <w:spacing w:after="0" w:line="240" w:lineRule="auto"/>
+        <w:rPr>
+          <w:rFonts w:ascii="Times New Roman" w:eastAsia="Times New Roman" w:hAnsi="Times New Roman" w:cs="Times New Roman"/>
+          <w:bCs/>
+          <w:color w:val="auto"/>
+          <w:sz w:val="24"/>
+          <w:szCs w:val="24"/>
         </w:rPr>
       </w:pPr>
     </w:p>
@@ -691,145 +1439,33 @@
           <w:sz w:val="24"/>
           <w:szCs w:val="24"/>
         </w:rPr>
-        <w:t xml:space="preserve">São </w:t>
-      </w:r>
+        <w:t>São Paulo</w:t>
+      </w:r>
+    </w:p>
+    <w:p>
+      <w:pPr>
+        <w:pStyle w:val="CorpoA"/>
+        <w:spacing w:after="0" w:line="240" w:lineRule="auto"/>
+        <w:jc w:val="center"/>
+        <w:rPr>
+          <w:rFonts w:ascii="Times New Roman" w:hAnsi="Times New Roman"/>
+          <w:sz w:val="24"/>
+          <w:szCs w:val="24"/>
+          <w:lang w:val="pt-BR"/>
+        </w:rPr>
+      </w:pPr>
       <w:r>
         <w:rPr>
           <w:rStyle w:val="NenhumA"/>
           <w:rFonts w:ascii="Times New Roman" w:hAnsi="Times New Roman"/>
           <w:sz w:val="24"/>
           <w:szCs w:val="24"/>
-        </w:rPr>
-        <w:t>Paulo</w:t>
-      </w:r>
-    </w:p>
-    <w:p>
-      <w:pPr>
-        <w:pStyle w:val="CorpoA"/>
-        <w:spacing w:after="0" w:line="240" w:lineRule="auto"/>
-        <w:jc w:val="center"/>
-        <w:rPr>
-          <w:rStyle w:val="NenhumA"/>
-          <w:rFonts w:ascii="Times New Roman" w:hAnsi="Times New Roman"/>
-          <w:sz w:val="24"/>
-          <w:szCs w:val="24"/>
-        </w:rPr>
-      </w:pPr>
-      <w:r>
-        <w:rPr>
-          <w:rStyle w:val="NenhumA"/>
-          <w:rFonts w:ascii="Times New Roman" w:hAnsi="Times New Roman"/>
-          <w:sz w:val="24"/>
-          <w:szCs w:val="24"/>
-        </w:rPr>
-        <w:t>202</w:t>
-      </w:r>
-      <w:r>
-        <w:rPr>
-          <w:rStyle w:val="NenhumA"/>
-          <w:rFonts w:ascii="Times New Roman" w:hAnsi="Times New Roman"/>
-          <w:sz w:val="24"/>
-          <w:szCs w:val="24"/>
-        </w:rPr>
-        <w:t>1</w:t>
-      </w:r>
-    </w:p>
-    <w:p>
-      <w:pPr>
-        <w:pStyle w:val="CorpoA"/>
-        <w:spacing w:after="0" w:line="240" w:lineRule="auto"/>
-        <w:jc w:val="center"/>
-        <w:rPr>
-          <w:rFonts w:ascii="Times New Roman" w:eastAsia="Times New Roman" w:hAnsi="Times New Roman" w:cs="Times New Roman"/>
-          <w:sz w:val="24"/>
-          <w:szCs w:val="24"/>
-        </w:rPr>
-      </w:pPr>
-    </w:p>
-    <w:p>
-      <w:pPr>
-        <w:pStyle w:val="CorpoA"/>
-        <w:spacing w:after="0" w:line="240" w:lineRule="auto"/>
-        <w:jc w:val="center"/>
-        <w:rPr>
-          <w:rFonts w:ascii="Times New Roman" w:eastAsia="Times New Roman" w:hAnsi="Times New Roman" w:cs="Times New Roman"/>
-          <w:sz w:val="24"/>
-          <w:szCs w:val="24"/>
-        </w:rPr>
-      </w:pPr>
-    </w:p>
-    <w:p>
-      <w:pPr>
-        <w:pStyle w:val="CorpoA"/>
-        <w:spacing w:after="0" w:line="240" w:lineRule="auto"/>
-        <w:jc w:val="center"/>
-        <w:rPr>
-          <w:rFonts w:ascii="Times New Roman" w:eastAsia="Times New Roman" w:hAnsi="Times New Roman" w:cs="Times New Roman"/>
-          <w:sz w:val="24"/>
-          <w:szCs w:val="24"/>
-        </w:rPr>
-      </w:pPr>
-    </w:p>
-    <w:p>
-      <w:pPr>
-        <w:pStyle w:val="CorpoA"/>
-        <w:spacing w:after="0" w:line="240" w:lineRule="auto"/>
-        <w:jc w:val="center"/>
-        <w:rPr>
-          <w:rFonts w:ascii="Times New Roman" w:eastAsia="Times New Roman" w:hAnsi="Times New Roman" w:cs="Times New Roman"/>
-          <w:sz w:val="24"/>
-          <w:szCs w:val="24"/>
-        </w:rPr>
-      </w:pPr>
-    </w:p>
-    <w:p>
-      <w:pPr>
-        <w:pStyle w:val="CorpoA"/>
-        <w:spacing w:after="0" w:line="240" w:lineRule="auto"/>
-        <w:jc w:val="center"/>
-        <w:rPr>
-          <w:rFonts w:ascii="Times New Roman" w:eastAsia="Times New Roman" w:hAnsi="Times New Roman" w:cs="Times New Roman"/>
-          <w:sz w:val="24"/>
-          <w:szCs w:val="24"/>
-        </w:rPr>
-      </w:pPr>
-    </w:p>
-    <w:p>
-      <w:pPr>
-        <w:pStyle w:val="CorpoA"/>
-        <w:spacing w:after="0" w:line="240" w:lineRule="auto"/>
-        <w:jc w:val="center"/>
-        <w:rPr>
-          <w:rFonts w:ascii="Times New Roman" w:eastAsia="Times New Roman" w:hAnsi="Times New Roman" w:cs="Times New Roman"/>
-          <w:sz w:val="24"/>
-          <w:szCs w:val="24"/>
-        </w:rPr>
-      </w:pPr>
-    </w:p>
-    <w:p>
-      <w:pPr>
-        <w:pStyle w:val="CorpoA"/>
-        <w:spacing w:after="0" w:line="240" w:lineRule="auto"/>
-        <w:jc w:val="center"/>
-        <w:rPr>
-          <w:rFonts w:ascii="Times New Roman" w:eastAsia="Times New Roman" w:hAnsi="Times New Roman" w:cs="Times New Roman"/>
-          <w:sz w:val="24"/>
-          <w:szCs w:val="24"/>
-        </w:rPr>
-      </w:pPr>
-    </w:p>
-    <w:p>
-      <w:pPr>
-        <w:pStyle w:val="CorpoA"/>
-        <w:spacing w:after="0" w:line="240" w:lineRule="auto"/>
-        <w:jc w:val="center"/>
-        <w:rPr>
-          <w:rFonts w:ascii="Times New Roman" w:eastAsia="Times New Roman" w:hAnsi="Times New Roman" w:cs="Times New Roman"/>
-          <w:sz w:val="24"/>
-          <w:szCs w:val="24"/>
-        </w:rPr>
-      </w:pPr>
-    </w:p>
+          <w:lang w:val="pt-BR"/>
+        </w:rPr>
+        <w:t>2021</w:t>
+      </w:r>
+    </w:p>
+    <w:p/>
     <w:p>
       <w:pPr>
         <w:pStyle w:val="CorpoA"/>
@@ -1346,102 +1982,138 @@
       <w:pPr>
         <w:pStyle w:val="CorpoA"/>
         <w:spacing w:after="0" w:line="240" w:lineRule="auto"/>
-        <w:jc w:val="center"/>
-        <w:rPr>
-          <w:rFonts w:ascii="Times New Roman" w:eastAsia="Times New Roman" w:hAnsi="Times New Roman" w:cs="Times New Roman"/>
-          <w:sz w:val="24"/>
-          <w:szCs w:val="24"/>
-        </w:rPr>
-      </w:pPr>
-    </w:p>
-    <w:p>
-      <w:pPr>
-        <w:pStyle w:val="CorpoA"/>
-        <w:spacing w:after="0" w:line="240" w:lineRule="auto"/>
-        <w:jc w:val="center"/>
-        <w:rPr>
-          <w:rFonts w:ascii="Times New Roman" w:eastAsia="Times New Roman" w:hAnsi="Times New Roman" w:cs="Times New Roman"/>
-          <w:sz w:val="24"/>
-          <w:szCs w:val="24"/>
-        </w:rPr>
-      </w:pPr>
-    </w:p>
-    <w:p>
-      <w:pPr>
-        <w:pStyle w:val="CorpoA"/>
-        <w:spacing w:after="0" w:line="240" w:lineRule="auto"/>
-        <w:jc w:val="center"/>
-        <w:rPr>
-          <w:rFonts w:ascii="Times New Roman" w:eastAsia="Times New Roman" w:hAnsi="Times New Roman" w:cs="Times New Roman"/>
-          <w:sz w:val="24"/>
-          <w:szCs w:val="24"/>
-        </w:rPr>
-      </w:pPr>
-    </w:p>
-    <w:p>
-      <w:pPr>
-        <w:pStyle w:val="CorpoA"/>
-        <w:spacing w:after="0" w:line="240" w:lineRule="auto"/>
-        <w:jc w:val="center"/>
-        <w:rPr>
-          <w:rFonts w:ascii="Times New Roman" w:eastAsia="Times New Roman" w:hAnsi="Times New Roman" w:cs="Times New Roman"/>
-          <w:sz w:val="24"/>
-          <w:szCs w:val="24"/>
-        </w:rPr>
-      </w:pPr>
-    </w:p>
-    <w:p>
-      <w:pPr>
-        <w:pStyle w:val="CorpoA"/>
-        <w:spacing w:after="0" w:line="240" w:lineRule="auto"/>
-        <w:jc w:val="center"/>
-        <w:rPr>
-          <w:rFonts w:ascii="Times New Roman" w:eastAsia="Times New Roman" w:hAnsi="Times New Roman" w:cs="Times New Roman"/>
-          <w:sz w:val="24"/>
-          <w:szCs w:val="24"/>
-        </w:rPr>
-      </w:pPr>
-    </w:p>
-    <w:p>
-      <w:pPr>
-        <w:pStyle w:val="CorpoA"/>
-        <w:spacing w:after="0" w:line="240" w:lineRule="auto"/>
-        <w:jc w:val="center"/>
-        <w:rPr>
-          <w:rFonts w:ascii="Times New Roman" w:eastAsia="Times New Roman" w:hAnsi="Times New Roman" w:cs="Times New Roman"/>
-          <w:sz w:val="24"/>
-          <w:szCs w:val="24"/>
-        </w:rPr>
-      </w:pPr>
-    </w:p>
-    <w:p>
-      <w:pPr>
-        <w:pStyle w:val="CorpoA"/>
-        <w:spacing w:after="0" w:line="240" w:lineRule="auto"/>
-        <w:rPr>
-          <w:rFonts w:ascii="Times New Roman" w:eastAsia="Times New Roman" w:hAnsi="Times New Roman" w:cs="Times New Roman"/>
-          <w:sz w:val="24"/>
-          <w:szCs w:val="24"/>
-        </w:rPr>
-      </w:pPr>
-    </w:p>
-    <w:p>
-      <w:pPr>
-        <w:pStyle w:val="CorpoA"/>
-        <w:spacing w:after="0" w:line="240" w:lineRule="auto"/>
-        <w:jc w:val="center"/>
-        <w:rPr>
-          <w:rFonts w:ascii="Times New Roman" w:eastAsia="Times New Roman" w:hAnsi="Times New Roman" w:cs="Times New Roman"/>
-          <w:sz w:val="24"/>
-          <w:szCs w:val="24"/>
-        </w:rPr>
-      </w:pPr>
-    </w:p>
-    <w:p>
-      <w:pPr>
-        <w:pStyle w:val="CorpoA"/>
-        <w:spacing w:after="0" w:line="240" w:lineRule="auto"/>
-        <w:jc w:val="center"/>
+        <w:rPr>
+          <w:rFonts w:ascii="Times New Roman" w:eastAsia="Times New Roman" w:hAnsi="Times New Roman" w:cs="Times New Roman"/>
+          <w:sz w:val="24"/>
+          <w:szCs w:val="24"/>
+        </w:rPr>
+      </w:pPr>
+    </w:p>
+    <w:p>
+      <w:pPr>
+        <w:pStyle w:val="CorpoA"/>
+        <w:spacing w:after="0" w:line="240" w:lineRule="auto"/>
+        <w:rPr>
+          <w:rFonts w:ascii="Times New Roman" w:eastAsia="Times New Roman" w:hAnsi="Times New Roman" w:cs="Times New Roman"/>
+          <w:sz w:val="24"/>
+          <w:szCs w:val="24"/>
+        </w:rPr>
+      </w:pPr>
+    </w:p>
+    <w:p>
+      <w:pPr>
+        <w:pStyle w:val="CorpoA"/>
+        <w:spacing w:after="0" w:line="240" w:lineRule="auto"/>
+        <w:rPr>
+          <w:rFonts w:ascii="Times New Roman" w:eastAsia="Times New Roman" w:hAnsi="Times New Roman" w:cs="Times New Roman"/>
+          <w:sz w:val="24"/>
+          <w:szCs w:val="24"/>
+        </w:rPr>
+      </w:pPr>
+    </w:p>
+    <w:p>
+      <w:pPr>
+        <w:pStyle w:val="CorpoA"/>
+        <w:spacing w:after="0" w:line="240" w:lineRule="auto"/>
+        <w:rPr>
+          <w:rFonts w:ascii="Times New Roman" w:eastAsia="Times New Roman" w:hAnsi="Times New Roman" w:cs="Times New Roman"/>
+          <w:sz w:val="24"/>
+          <w:szCs w:val="24"/>
+        </w:rPr>
+      </w:pPr>
+    </w:p>
+    <w:p>
+      <w:pPr>
+        <w:pStyle w:val="CorpoA"/>
+        <w:spacing w:after="0" w:line="240" w:lineRule="auto"/>
+        <w:rPr>
+          <w:rFonts w:ascii="Times New Roman" w:eastAsia="Times New Roman" w:hAnsi="Times New Roman" w:cs="Times New Roman"/>
+          <w:sz w:val="24"/>
+          <w:szCs w:val="24"/>
+        </w:rPr>
+      </w:pPr>
+    </w:p>
+    <w:p>
+      <w:pPr>
+        <w:pStyle w:val="CorpoA"/>
+        <w:spacing w:after="0" w:line="240" w:lineRule="auto"/>
+        <w:rPr>
+          <w:rFonts w:ascii="Times New Roman" w:eastAsia="Times New Roman" w:hAnsi="Times New Roman" w:cs="Times New Roman"/>
+          <w:sz w:val="24"/>
+          <w:szCs w:val="24"/>
+        </w:rPr>
+      </w:pPr>
+    </w:p>
+    <w:p>
+      <w:pPr>
+        <w:pStyle w:val="CorpoA"/>
+        <w:spacing w:after="0" w:line="240" w:lineRule="auto"/>
+        <w:rPr>
+          <w:rFonts w:ascii="Times New Roman" w:eastAsia="Times New Roman" w:hAnsi="Times New Roman" w:cs="Times New Roman"/>
+          <w:sz w:val="24"/>
+          <w:szCs w:val="24"/>
+        </w:rPr>
+      </w:pPr>
+    </w:p>
+    <w:p>
+      <w:pPr>
+        <w:pStyle w:val="CorpoA"/>
+        <w:spacing w:after="0" w:line="240" w:lineRule="auto"/>
+        <w:rPr>
+          <w:rFonts w:ascii="Times New Roman" w:eastAsia="Times New Roman" w:hAnsi="Times New Roman" w:cs="Times New Roman"/>
+          <w:sz w:val="24"/>
+          <w:szCs w:val="24"/>
+        </w:rPr>
+      </w:pPr>
+    </w:p>
+    <w:p>
+      <w:pPr>
+        <w:pStyle w:val="CorpoA"/>
+        <w:spacing w:after="0" w:line="240" w:lineRule="auto"/>
+        <w:rPr>
+          <w:rFonts w:ascii="Times New Roman" w:eastAsia="Times New Roman" w:hAnsi="Times New Roman" w:cs="Times New Roman"/>
+          <w:sz w:val="24"/>
+          <w:szCs w:val="24"/>
+        </w:rPr>
+      </w:pPr>
+    </w:p>
+    <w:p>
+      <w:pPr>
+        <w:pStyle w:val="CorpoA"/>
+        <w:spacing w:after="0" w:line="240" w:lineRule="auto"/>
+        <w:rPr>
+          <w:rFonts w:ascii="Times New Roman" w:eastAsia="Times New Roman" w:hAnsi="Times New Roman" w:cs="Times New Roman"/>
+          <w:sz w:val="24"/>
+          <w:szCs w:val="24"/>
+        </w:rPr>
+      </w:pPr>
+    </w:p>
+    <w:p>
+      <w:pPr>
+        <w:pStyle w:val="CorpoA"/>
+        <w:spacing w:after="0" w:line="240" w:lineRule="auto"/>
+        <w:rPr>
+          <w:rFonts w:ascii="Times New Roman" w:eastAsia="Times New Roman" w:hAnsi="Times New Roman" w:cs="Times New Roman"/>
+          <w:sz w:val="24"/>
+          <w:szCs w:val="24"/>
+        </w:rPr>
+      </w:pPr>
+    </w:p>
+    <w:p>
+      <w:pPr>
+        <w:pStyle w:val="CorpoA"/>
+        <w:spacing w:after="0" w:line="240" w:lineRule="auto"/>
+        <w:rPr>
+          <w:rFonts w:ascii="Times New Roman" w:eastAsia="Times New Roman" w:hAnsi="Times New Roman" w:cs="Times New Roman"/>
+          <w:sz w:val="24"/>
+          <w:szCs w:val="24"/>
+        </w:rPr>
+      </w:pPr>
+    </w:p>
+    <w:p>
+      <w:pPr>
+        <w:pStyle w:val="CorpoA"/>
+        <w:spacing w:after="0" w:line="240" w:lineRule="auto"/>
       </w:pPr>
       <w:r>
         <w:rPr>
@@ -1449,22 +2121,10 @@
           <w:rFonts w:ascii="Times New Roman" w:hAnsi="Times New Roman"/>
           <w:sz w:val="24"/>
           <w:szCs w:val="24"/>
-        </w:rPr>
-        <w:t>São Paulo</w:t>
-      </w:r>
-    </w:p>
-    <w:p>
-      <w:pPr>
-        <w:pStyle w:val="CorpoA"/>
-        <w:spacing w:after="0" w:line="240" w:lineRule="auto"/>
-        <w:jc w:val="center"/>
-        <w:rPr>
-          <w:rFonts w:ascii="Times New Roman" w:hAnsi="Times New Roman"/>
-          <w:sz w:val="24"/>
-          <w:szCs w:val="24"/>
           <w:lang w:val="pt-BR"/>
         </w:rPr>
-      </w:pPr>
+        <w:t xml:space="preserve">Data: </w:t>
+      </w:r>
       <w:r>
         <w:rPr>
           <w:rStyle w:val="NenhumA"/>
@@ -1473,635 +2133,8 @@
           <w:szCs w:val="24"/>
           <w:lang w:val="pt-BR"/>
         </w:rPr>
-        <w:t>2021</w:t>
-      </w:r>
-    </w:p>
-    <w:p/>
-    <w:p>
-      <w:pPr>
-        <w:pStyle w:val="CorpoA"/>
-        <w:spacing w:after="0" w:line="240" w:lineRule="auto"/>
-        <w:jc w:val="center"/>
-        <w:rPr>
-          <w:rFonts w:ascii="Times New Roman" w:eastAsia="Times New Roman" w:hAnsi="Times New Roman" w:cs="Times New Roman"/>
-          <w:sz w:val="24"/>
-          <w:szCs w:val="24"/>
-        </w:rPr>
-      </w:pPr>
-    </w:p>
-    <w:p>
-      <w:pPr>
-        <w:pStyle w:val="CorpoA"/>
-        <w:spacing w:after="0" w:line="240" w:lineRule="auto"/>
-        <w:jc w:val="center"/>
-        <w:rPr>
-          <w:rFonts w:ascii="Times New Roman" w:eastAsia="Times New Roman" w:hAnsi="Times New Roman" w:cs="Times New Roman"/>
-          <w:sz w:val="24"/>
-          <w:szCs w:val="24"/>
-        </w:rPr>
-      </w:pPr>
-    </w:p>
-    <w:p>
-      <w:pPr>
-        <w:pStyle w:val="CorpoA"/>
-        <w:spacing w:after="0" w:line="240" w:lineRule="auto"/>
-        <w:jc w:val="center"/>
-        <w:rPr>
-          <w:rFonts w:ascii="Times New Roman" w:eastAsia="Times New Roman" w:hAnsi="Times New Roman" w:cs="Times New Roman"/>
-          <w:sz w:val="24"/>
-          <w:szCs w:val="24"/>
-          <w:lang w:val="en-US"/>
-        </w:rPr>
-      </w:pPr>
-      <w:proofErr w:type="spellStart"/>
-      <w:r>
-        <w:rPr>
-          <w:rFonts w:ascii="Times New Roman" w:eastAsia="Times New Roman" w:hAnsi="Times New Roman" w:cs="Times New Roman"/>
-          <w:sz w:val="24"/>
-          <w:szCs w:val="24"/>
-          <w:lang w:val="en-US"/>
-        </w:rPr>
-        <w:t>João</w:t>
-      </w:r>
-      <w:proofErr w:type="spellEnd"/>
-      <w:r>
-        <w:rPr>
-          <w:rFonts w:ascii="Times New Roman" w:eastAsia="Times New Roman" w:hAnsi="Times New Roman" w:cs="Times New Roman"/>
-          <w:sz w:val="24"/>
-          <w:szCs w:val="24"/>
-          <w:lang w:val="en-US"/>
-        </w:rPr>
-        <w:t xml:space="preserve"> Victor </w:t>
-      </w:r>
-      <w:proofErr w:type="spellStart"/>
-      <w:r>
-        <w:rPr>
-          <w:rFonts w:ascii="Times New Roman" w:eastAsia="Times New Roman" w:hAnsi="Times New Roman" w:cs="Times New Roman"/>
-          <w:sz w:val="24"/>
-          <w:szCs w:val="24"/>
-          <w:lang w:val="en-US"/>
-        </w:rPr>
-        <w:t>Ruas</w:t>
-      </w:r>
-      <w:proofErr w:type="spellEnd"/>
-      <w:r>
-        <w:rPr>
-          <w:rFonts w:ascii="Times New Roman" w:eastAsia="Times New Roman" w:hAnsi="Times New Roman" w:cs="Times New Roman"/>
-          <w:sz w:val="24"/>
-          <w:szCs w:val="24"/>
-          <w:lang w:val="en-US"/>
-        </w:rPr>
-        <w:t xml:space="preserve"> Araujo</w:t>
-      </w:r>
-    </w:p>
-    <w:p>
-      <w:pPr>
-        <w:pStyle w:val="CorpoA"/>
-        <w:spacing w:after="0" w:line="240" w:lineRule="auto"/>
-        <w:jc w:val="center"/>
-        <w:rPr>
-          <w:rFonts w:ascii="Times New Roman" w:eastAsia="Times New Roman" w:hAnsi="Times New Roman" w:cs="Times New Roman"/>
-          <w:sz w:val="24"/>
-          <w:szCs w:val="24"/>
-          <w:lang w:val="en-US"/>
-        </w:rPr>
-      </w:pPr>
-    </w:p>
-    <w:p>
-      <w:pPr>
-        <w:pStyle w:val="CorpoA"/>
-        <w:spacing w:after="0" w:line="240" w:lineRule="auto"/>
-        <w:jc w:val="center"/>
-        <w:rPr>
-          <w:rFonts w:ascii="Times New Roman" w:eastAsia="Times New Roman" w:hAnsi="Times New Roman" w:cs="Times New Roman"/>
-          <w:sz w:val="24"/>
-          <w:szCs w:val="24"/>
-          <w:lang w:val="en-US"/>
-        </w:rPr>
-      </w:pPr>
-    </w:p>
-    <w:p>
-      <w:pPr>
-        <w:pStyle w:val="CorpoA"/>
-        <w:spacing w:after="0" w:line="240" w:lineRule="auto"/>
-        <w:jc w:val="center"/>
-        <w:rPr>
-          <w:rFonts w:ascii="Times New Roman" w:eastAsia="Times New Roman" w:hAnsi="Times New Roman" w:cs="Times New Roman"/>
-          <w:sz w:val="24"/>
-          <w:szCs w:val="24"/>
-          <w:lang w:val="en-US"/>
-        </w:rPr>
-      </w:pPr>
-    </w:p>
-    <w:p>
-      <w:pPr>
-        <w:pStyle w:val="CorpoA"/>
-        <w:spacing w:after="0" w:line="240" w:lineRule="auto"/>
-        <w:jc w:val="center"/>
-        <w:rPr>
-          <w:rFonts w:ascii="Times New Roman" w:eastAsia="Times New Roman" w:hAnsi="Times New Roman" w:cs="Times New Roman"/>
-          <w:sz w:val="24"/>
-          <w:szCs w:val="24"/>
-          <w:lang w:val="en-US"/>
-        </w:rPr>
-      </w:pPr>
-    </w:p>
-    <w:p>
-      <w:pPr>
-        <w:pStyle w:val="CorpoA"/>
-        <w:spacing w:after="0" w:line="240" w:lineRule="auto"/>
-        <w:jc w:val="center"/>
-        <w:rPr>
-          <w:rFonts w:ascii="Times New Roman" w:eastAsia="Times New Roman" w:hAnsi="Times New Roman" w:cs="Times New Roman"/>
-          <w:sz w:val="24"/>
-          <w:szCs w:val="24"/>
-          <w:lang w:val="en-US"/>
-        </w:rPr>
-      </w:pPr>
-    </w:p>
-    <w:p>
-      <w:pPr>
-        <w:pStyle w:val="CorpoA"/>
-        <w:spacing w:after="0" w:line="240" w:lineRule="auto"/>
-        <w:jc w:val="center"/>
-        <w:rPr>
-          <w:rFonts w:ascii="Times New Roman" w:eastAsia="Times New Roman" w:hAnsi="Times New Roman" w:cs="Times New Roman"/>
-          <w:sz w:val="24"/>
-          <w:szCs w:val="24"/>
-          <w:lang w:val="en-US"/>
-        </w:rPr>
-      </w:pPr>
-    </w:p>
-    <w:p>
-      <w:pPr>
-        <w:pStyle w:val="CorpoA"/>
-        <w:spacing w:after="0" w:line="240" w:lineRule="auto"/>
-        <w:jc w:val="center"/>
-        <w:rPr>
-          <w:rFonts w:ascii="Times New Roman" w:eastAsia="Times New Roman" w:hAnsi="Times New Roman" w:cs="Times New Roman"/>
-          <w:sz w:val="24"/>
-          <w:szCs w:val="24"/>
-          <w:lang w:val="en-US"/>
-        </w:rPr>
-      </w:pPr>
-    </w:p>
-    <w:p>
-      <w:pPr>
-        <w:pStyle w:val="CorpoA"/>
-        <w:spacing w:after="0" w:line="240" w:lineRule="auto"/>
-        <w:jc w:val="center"/>
-        <w:rPr>
-          <w:rFonts w:ascii="Times New Roman" w:eastAsia="Times New Roman" w:hAnsi="Times New Roman" w:cs="Times New Roman"/>
-          <w:sz w:val="24"/>
-          <w:szCs w:val="24"/>
-          <w:lang w:val="en-US"/>
-        </w:rPr>
-      </w:pPr>
-    </w:p>
-    <w:p>
-      <w:pPr>
-        <w:pStyle w:val="CorpoA"/>
-        <w:spacing w:after="0" w:line="240" w:lineRule="auto"/>
-        <w:jc w:val="center"/>
-        <w:rPr>
-          <w:rFonts w:ascii="Times New Roman" w:eastAsia="Times New Roman" w:hAnsi="Times New Roman" w:cs="Times New Roman"/>
-          <w:sz w:val="24"/>
-          <w:szCs w:val="24"/>
-          <w:lang w:val="en-US"/>
-        </w:rPr>
-      </w:pPr>
-    </w:p>
-    <w:p>
-      <w:pPr>
-        <w:pStyle w:val="CorpoA"/>
-        <w:spacing w:after="0" w:line="240" w:lineRule="auto"/>
-        <w:jc w:val="center"/>
-        <w:rPr>
-          <w:rFonts w:ascii="Times New Roman" w:eastAsia="Times New Roman" w:hAnsi="Times New Roman" w:cs="Times New Roman"/>
-          <w:sz w:val="24"/>
-          <w:szCs w:val="24"/>
-          <w:lang w:val="en-US"/>
-        </w:rPr>
-      </w:pPr>
-    </w:p>
-    <w:p>
-      <w:pPr>
-        <w:pStyle w:val="CorpoA"/>
-        <w:spacing w:after="0" w:line="240" w:lineRule="auto"/>
-        <w:jc w:val="center"/>
-        <w:rPr>
-          <w:rFonts w:ascii="Times New Roman" w:eastAsia="Times New Roman" w:hAnsi="Times New Roman" w:cs="Times New Roman"/>
-          <w:sz w:val="24"/>
-          <w:szCs w:val="24"/>
-          <w:lang w:val="en-US"/>
-        </w:rPr>
-      </w:pPr>
-    </w:p>
-    <w:p>
-      <w:pPr>
-        <w:pStyle w:val="CorpoA"/>
-        <w:spacing w:after="0" w:line="240" w:lineRule="auto"/>
-        <w:jc w:val="center"/>
-        <w:rPr>
-          <w:rFonts w:ascii="Times New Roman" w:eastAsia="Times New Roman" w:hAnsi="Times New Roman" w:cs="Times New Roman"/>
-          <w:sz w:val="24"/>
-          <w:szCs w:val="24"/>
-          <w:lang w:val="en-US"/>
-        </w:rPr>
-      </w:pPr>
-    </w:p>
-    <w:p>
-      <w:pPr>
-        <w:pStyle w:val="CorpoA"/>
-        <w:spacing w:after="0" w:line="240" w:lineRule="auto"/>
-        <w:jc w:val="center"/>
-        <w:rPr>
-          <w:rFonts w:ascii="Times New Roman" w:eastAsia="Times New Roman" w:hAnsi="Times New Roman" w:cs="Times New Roman"/>
-          <w:sz w:val="24"/>
-          <w:szCs w:val="24"/>
-          <w:lang w:val="en-US"/>
-        </w:rPr>
-      </w:pPr>
-    </w:p>
-    <w:p>
-      <w:pPr>
-        <w:pStyle w:val="CorpoA"/>
-        <w:spacing w:after="0" w:line="240" w:lineRule="auto"/>
-        <w:jc w:val="center"/>
-        <w:rPr>
-          <w:rFonts w:ascii="Times New Roman" w:hAnsi="Times New Roman"/>
-          <w:b/>
-          <w:bCs/>
-          <w:sz w:val="24"/>
-          <w:szCs w:val="24"/>
-          <w:lang w:val="en-US"/>
-        </w:rPr>
-      </w:pPr>
-      <w:r>
-        <w:rPr>
-          <w:rFonts w:ascii="Times New Roman" w:hAnsi="Times New Roman"/>
-          <w:b/>
-          <w:bCs/>
-          <w:sz w:val="24"/>
-          <w:szCs w:val="24"/>
-          <w:lang w:val="en-US"/>
-        </w:rPr>
-        <w:t>Space-Invaders-Bullet-Hell</w:t>
-      </w:r>
-    </w:p>
-    <w:p>
-      <w:pPr>
-        <w:pStyle w:val="CorpoA"/>
-        <w:spacing w:after="0" w:line="240" w:lineRule="auto"/>
-        <w:jc w:val="center"/>
-        <w:rPr>
-          <w:rFonts w:ascii="Times New Roman" w:hAnsi="Times New Roman"/>
-          <w:bCs/>
-          <w:color w:val="auto"/>
-          <w:sz w:val="24"/>
-          <w:szCs w:val="24"/>
-          <w:lang w:val="en-US"/>
-        </w:rPr>
-      </w:pPr>
-      <w:r>
-        <w:rPr>
-          <w:rFonts w:ascii="Times New Roman" w:hAnsi="Times New Roman"/>
-          <w:bCs/>
-          <w:color w:val="auto"/>
-          <w:sz w:val="24"/>
-          <w:szCs w:val="24"/>
-          <w:lang w:val="en-US"/>
-        </w:rPr>
-        <w:t>Remake do Jogo Retro “Space Invaders”</w:t>
-      </w:r>
-    </w:p>
-    <w:p>
-      <w:pPr>
-        <w:pStyle w:val="CorpoA"/>
-        <w:spacing w:after="0" w:line="240" w:lineRule="auto"/>
-        <w:jc w:val="center"/>
-        <w:rPr>
-          <w:color w:val="auto"/>
-        </w:rPr>
-      </w:pPr>
-      <w:r>
-        <w:rPr>
-          <w:rFonts w:ascii="Times New Roman" w:hAnsi="Times New Roman"/>
-          <w:bCs/>
-          <w:color w:val="auto"/>
-          <w:sz w:val="24"/>
-          <w:szCs w:val="24"/>
-          <w:lang w:val="pt-BR"/>
-        </w:rPr>
-        <w:t>Para o Navegador</w:t>
-      </w:r>
-      <w:r>
-        <w:rPr>
-          <w:rFonts w:ascii="Times New Roman" w:hAnsi="Times New Roman"/>
-          <w:bCs/>
-          <w:color w:val="auto"/>
-          <w:sz w:val="24"/>
-          <w:szCs w:val="24"/>
-          <w:lang w:val="pt-BR"/>
-        </w:rPr>
-        <w:t>.</w:t>
-      </w:r>
-    </w:p>
-    <w:p>
-      <w:pPr>
-        <w:pStyle w:val="CorpoA"/>
-        <w:spacing w:after="0" w:line="240" w:lineRule="auto"/>
-        <w:rPr>
-          <w:rFonts w:ascii="Times New Roman" w:eastAsia="Times New Roman" w:hAnsi="Times New Roman" w:cs="Times New Roman"/>
-          <w:bCs/>
-          <w:color w:val="auto"/>
-          <w:sz w:val="24"/>
-          <w:szCs w:val="24"/>
-        </w:rPr>
-      </w:pPr>
-    </w:p>
-    <w:p>
-      <w:pPr>
-        <w:pStyle w:val="CorpoA"/>
-        <w:spacing w:after="0" w:line="240" w:lineRule="auto"/>
-        <w:jc w:val="center"/>
-        <w:rPr>
-          <w:rFonts w:ascii="Times New Roman" w:eastAsia="Times New Roman" w:hAnsi="Times New Roman" w:cs="Times New Roman"/>
-          <w:color w:val="auto"/>
-          <w:sz w:val="24"/>
-          <w:szCs w:val="24"/>
-        </w:rPr>
-      </w:pPr>
-    </w:p>
-    <w:p>
-      <w:pPr>
-        <w:pStyle w:val="CorpoA"/>
-        <w:spacing w:after="0" w:line="240" w:lineRule="auto"/>
-        <w:jc w:val="center"/>
-        <w:rPr>
-          <w:rFonts w:ascii="Times New Roman" w:eastAsia="Times New Roman" w:hAnsi="Times New Roman" w:cs="Times New Roman"/>
-          <w:sz w:val="24"/>
-          <w:szCs w:val="24"/>
-        </w:rPr>
-      </w:pPr>
-    </w:p>
-    <w:p>
-      <w:pPr>
-        <w:pStyle w:val="CorpoA"/>
-        <w:spacing w:after="0" w:line="240" w:lineRule="auto"/>
-        <w:jc w:val="center"/>
-        <w:rPr>
-          <w:rFonts w:ascii="Times New Roman" w:eastAsia="Times New Roman" w:hAnsi="Times New Roman" w:cs="Times New Roman"/>
-          <w:sz w:val="24"/>
-          <w:szCs w:val="24"/>
-        </w:rPr>
-      </w:pPr>
-    </w:p>
-    <w:p>
-      <w:pPr>
-        <w:pStyle w:val="CorpoA"/>
-        <w:spacing w:after="0" w:line="240" w:lineRule="auto"/>
-        <w:jc w:val="center"/>
-        <w:rPr>
-          <w:rFonts w:ascii="Times New Roman" w:eastAsia="Times New Roman" w:hAnsi="Times New Roman" w:cs="Times New Roman"/>
-          <w:sz w:val="24"/>
-          <w:szCs w:val="24"/>
-        </w:rPr>
-      </w:pPr>
-    </w:p>
-    <w:p>
-      <w:pPr>
-        <w:pStyle w:val="CorpoA"/>
-        <w:spacing w:after="0" w:line="240" w:lineRule="auto"/>
-        <w:jc w:val="center"/>
-        <w:rPr>
-          <w:rFonts w:ascii="Times New Roman" w:eastAsia="Times New Roman" w:hAnsi="Times New Roman" w:cs="Times New Roman"/>
-          <w:sz w:val="24"/>
-          <w:szCs w:val="24"/>
-        </w:rPr>
-      </w:pPr>
-    </w:p>
-    <w:p>
-      <w:pPr>
-        <w:pStyle w:val="CorpoA"/>
-        <w:spacing w:after="0" w:line="240" w:lineRule="auto"/>
-        <w:jc w:val="center"/>
-        <w:rPr>
-          <w:rFonts w:ascii="Times New Roman" w:eastAsia="Times New Roman" w:hAnsi="Times New Roman" w:cs="Times New Roman"/>
-          <w:sz w:val="24"/>
-          <w:szCs w:val="24"/>
-        </w:rPr>
-      </w:pPr>
-    </w:p>
-    <w:p>
-      <w:pPr>
-        <w:pStyle w:val="CorpoA"/>
-        <w:spacing w:after="0" w:line="240" w:lineRule="auto"/>
-        <w:jc w:val="center"/>
-        <w:rPr>
-          <w:rFonts w:ascii="Times New Roman" w:eastAsia="Times New Roman" w:hAnsi="Times New Roman" w:cs="Times New Roman"/>
-          <w:sz w:val="24"/>
-          <w:szCs w:val="24"/>
-        </w:rPr>
-      </w:pPr>
-    </w:p>
-    <w:p>
-      <w:pPr>
-        <w:pStyle w:val="CorpoA"/>
-        <w:spacing w:after="0" w:line="240" w:lineRule="auto"/>
-        <w:jc w:val="center"/>
-        <w:rPr>
-          <w:rFonts w:ascii="Times New Roman" w:eastAsia="Times New Roman" w:hAnsi="Times New Roman" w:cs="Times New Roman"/>
-          <w:sz w:val="24"/>
-          <w:szCs w:val="24"/>
-        </w:rPr>
-      </w:pPr>
-    </w:p>
-    <w:p>
-      <w:pPr>
-        <w:pStyle w:val="CorpoA"/>
-        <w:spacing w:after="0" w:line="240" w:lineRule="auto"/>
-        <w:jc w:val="center"/>
-        <w:rPr>
-          <w:rFonts w:ascii="Times New Roman" w:eastAsia="Times New Roman" w:hAnsi="Times New Roman" w:cs="Times New Roman"/>
-          <w:sz w:val="24"/>
-          <w:szCs w:val="24"/>
-        </w:rPr>
-      </w:pPr>
-    </w:p>
-    <w:p>
-      <w:pPr>
-        <w:pStyle w:val="CorpoA"/>
-        <w:spacing w:after="0" w:line="240" w:lineRule="auto"/>
-        <w:jc w:val="center"/>
-        <w:rPr>
-          <w:rFonts w:ascii="Times New Roman" w:eastAsia="Times New Roman" w:hAnsi="Times New Roman" w:cs="Times New Roman"/>
-          <w:sz w:val="24"/>
-          <w:szCs w:val="24"/>
-        </w:rPr>
-      </w:pPr>
-    </w:p>
-    <w:p>
-      <w:pPr>
-        <w:pStyle w:val="CorpoA"/>
-        <w:spacing w:after="0" w:line="240" w:lineRule="auto"/>
-        <w:jc w:val="center"/>
-        <w:rPr>
-          <w:rFonts w:ascii="Times New Roman" w:eastAsia="Times New Roman" w:hAnsi="Times New Roman" w:cs="Times New Roman"/>
-          <w:sz w:val="24"/>
-          <w:szCs w:val="24"/>
-        </w:rPr>
-      </w:pPr>
-    </w:p>
-    <w:p>
-      <w:pPr>
-        <w:pStyle w:val="CorpoA"/>
-        <w:spacing w:after="0" w:line="240" w:lineRule="auto"/>
-        <w:jc w:val="center"/>
-        <w:rPr>
-          <w:rFonts w:ascii="Times New Roman" w:eastAsia="Times New Roman" w:hAnsi="Times New Roman" w:cs="Times New Roman"/>
-          <w:sz w:val="24"/>
-          <w:szCs w:val="24"/>
-        </w:rPr>
-      </w:pPr>
-    </w:p>
-    <w:p>
-      <w:pPr>
-        <w:pStyle w:val="CorpoA"/>
-        <w:spacing w:after="0" w:line="240" w:lineRule="auto"/>
-        <w:rPr>
-          <w:rFonts w:ascii="Times New Roman" w:eastAsia="Times New Roman" w:hAnsi="Times New Roman" w:cs="Times New Roman"/>
-          <w:sz w:val="24"/>
-          <w:szCs w:val="24"/>
-        </w:rPr>
-      </w:pPr>
-    </w:p>
-    <w:p>
-      <w:pPr>
-        <w:pStyle w:val="CorpoA"/>
-        <w:spacing w:after="0" w:line="240" w:lineRule="auto"/>
-        <w:rPr>
-          <w:rFonts w:ascii="Times New Roman" w:eastAsia="Times New Roman" w:hAnsi="Times New Roman" w:cs="Times New Roman"/>
-          <w:sz w:val="24"/>
-          <w:szCs w:val="24"/>
-        </w:rPr>
-      </w:pPr>
-    </w:p>
-    <w:p>
-      <w:pPr>
-        <w:pStyle w:val="CorpoA"/>
-        <w:spacing w:after="0" w:line="240" w:lineRule="auto"/>
-        <w:rPr>
-          <w:rFonts w:ascii="Times New Roman" w:eastAsia="Times New Roman" w:hAnsi="Times New Roman" w:cs="Times New Roman"/>
-          <w:sz w:val="24"/>
-          <w:szCs w:val="24"/>
-        </w:rPr>
-      </w:pPr>
-    </w:p>
-    <w:p>
-      <w:pPr>
-        <w:pStyle w:val="CorpoA"/>
-        <w:spacing w:after="0" w:line="240" w:lineRule="auto"/>
-        <w:rPr>
-          <w:rFonts w:ascii="Times New Roman" w:eastAsia="Times New Roman" w:hAnsi="Times New Roman" w:cs="Times New Roman"/>
-          <w:sz w:val="24"/>
-          <w:szCs w:val="24"/>
-        </w:rPr>
-      </w:pPr>
-    </w:p>
-    <w:p>
-      <w:pPr>
-        <w:pStyle w:val="CorpoA"/>
-        <w:spacing w:after="0" w:line="240" w:lineRule="auto"/>
-        <w:rPr>
-          <w:rFonts w:ascii="Times New Roman" w:eastAsia="Times New Roman" w:hAnsi="Times New Roman" w:cs="Times New Roman"/>
-          <w:sz w:val="24"/>
-          <w:szCs w:val="24"/>
-        </w:rPr>
-      </w:pPr>
-    </w:p>
-    <w:p>
-      <w:pPr>
-        <w:pStyle w:val="CorpoA"/>
-        <w:spacing w:after="0" w:line="240" w:lineRule="auto"/>
-        <w:rPr>
-          <w:rFonts w:ascii="Times New Roman" w:eastAsia="Times New Roman" w:hAnsi="Times New Roman" w:cs="Times New Roman"/>
-          <w:sz w:val="24"/>
-          <w:szCs w:val="24"/>
-        </w:rPr>
-      </w:pPr>
-    </w:p>
-    <w:p>
-      <w:pPr>
-        <w:pStyle w:val="CorpoA"/>
-        <w:spacing w:after="0" w:line="240" w:lineRule="auto"/>
-        <w:rPr>
-          <w:rFonts w:ascii="Times New Roman" w:eastAsia="Times New Roman" w:hAnsi="Times New Roman" w:cs="Times New Roman"/>
-          <w:sz w:val="24"/>
-          <w:szCs w:val="24"/>
-        </w:rPr>
-      </w:pPr>
-    </w:p>
-    <w:p>
-      <w:pPr>
-        <w:pStyle w:val="CorpoA"/>
-        <w:spacing w:after="0" w:line="240" w:lineRule="auto"/>
-        <w:rPr>
-          <w:rFonts w:ascii="Times New Roman" w:eastAsia="Times New Roman" w:hAnsi="Times New Roman" w:cs="Times New Roman"/>
-          <w:sz w:val="24"/>
-          <w:szCs w:val="24"/>
-        </w:rPr>
-      </w:pPr>
-    </w:p>
-    <w:p>
-      <w:pPr>
-        <w:pStyle w:val="CorpoA"/>
-        <w:spacing w:after="0" w:line="240" w:lineRule="auto"/>
-        <w:rPr>
-          <w:rFonts w:ascii="Times New Roman" w:eastAsia="Times New Roman" w:hAnsi="Times New Roman" w:cs="Times New Roman"/>
-          <w:sz w:val="24"/>
-          <w:szCs w:val="24"/>
-        </w:rPr>
-      </w:pPr>
-    </w:p>
-    <w:p>
-      <w:pPr>
-        <w:pStyle w:val="CorpoA"/>
-        <w:spacing w:after="0" w:line="240" w:lineRule="auto"/>
-        <w:rPr>
-          <w:rFonts w:ascii="Times New Roman" w:eastAsia="Times New Roman" w:hAnsi="Times New Roman" w:cs="Times New Roman"/>
-          <w:sz w:val="24"/>
-          <w:szCs w:val="24"/>
-        </w:rPr>
-      </w:pPr>
-    </w:p>
-    <w:p>
-      <w:pPr>
-        <w:pStyle w:val="CorpoA"/>
-        <w:spacing w:after="0" w:line="240" w:lineRule="auto"/>
-        <w:rPr>
-          <w:rFonts w:ascii="Times New Roman" w:eastAsia="Times New Roman" w:hAnsi="Times New Roman" w:cs="Times New Roman"/>
-          <w:sz w:val="24"/>
-          <w:szCs w:val="24"/>
-        </w:rPr>
-      </w:pPr>
-    </w:p>
-    <w:p>
-      <w:pPr>
-        <w:pStyle w:val="CorpoA"/>
-        <w:spacing w:after="0" w:line="240" w:lineRule="auto"/>
-        <w:rPr>
-          <w:rFonts w:ascii="Times New Roman" w:eastAsia="Times New Roman" w:hAnsi="Times New Roman" w:cs="Times New Roman"/>
-          <w:sz w:val="24"/>
-          <w:szCs w:val="24"/>
-        </w:rPr>
-      </w:pPr>
-    </w:p>
-    <w:p>
-      <w:pPr>
-        <w:pStyle w:val="CorpoA"/>
-        <w:spacing w:after="0" w:line="240" w:lineRule="auto"/>
-      </w:pPr>
+        <w:t>2</w:t>
+      </w:r>
       <w:r>
         <w:rPr>
           <w:rStyle w:val="NenhumA"/>
@@ -2110,30 +2143,8 @@
           <w:szCs w:val="24"/>
           <w:lang w:val="pt-BR"/>
         </w:rPr>
-        <w:t xml:space="preserve">Data: </w:t>
-      </w:r>
-      <w:r>
-        <w:rPr>
-          <w:rStyle w:val="NenhumA"/>
-          <w:rFonts w:ascii="Times New Roman" w:hAnsi="Times New Roman"/>
-          <w:sz w:val="24"/>
-          <w:szCs w:val="24"/>
-          <w:lang w:val="pt-BR"/>
-        </w:rPr>
-        <w:t>2</w:t>
-      </w:r>
-      <w:r>
-        <w:rPr>
-          <w:rStyle w:val="NenhumA"/>
-          <w:rFonts w:ascii="Times New Roman" w:hAnsi="Times New Roman"/>
-          <w:sz w:val="24"/>
-          <w:szCs w:val="24"/>
-          <w:lang w:val="pt-BR"/>
-        </w:rPr>
         <w:t>7</w:t>
       </w:r>
-      <w:bookmarkStart w:id="1" w:name="_GoBack"/>
-      <w:bookmarkEnd w:id="1"/>
       <w:r>
         <w:rPr>
           <w:rStyle w:val="NenhumA"/>
@@ -3670,7 +3681,7 @@
           <w:rFonts w:cs="Times New Roman"/>
         </w:rPr>
       </w:pPr>
-      <w:bookmarkStart w:id="2" w:name="_Toc70613321"/>
+      <w:bookmarkStart w:id="1" w:name="_Toc70613321"/>
       <w:r>
         <w:rPr>
           <w:rFonts w:cs="Times New Roman"/>
@@ -3690,18 +3701,132 @@
         </w:rPr>
         <w:t>egócio</w:t>
       </w:r>
+      <w:bookmarkEnd w:id="1"/>
+    </w:p>
+    <w:p>
+      <w:pPr>
+        <w:ind w:firstLine="709"/>
+      </w:pPr>
+      <w:r>
+        <w:t xml:space="preserve">Este Projeto foi escolhido, pois o autor vê diversas características dentro do Projeto que </w:t>
+      </w:r>
+      <w:proofErr w:type="gramStart"/>
+      <w:r>
+        <w:t>representam</w:t>
+      </w:r>
+      <w:proofErr w:type="gramEnd"/>
+      <w:r>
+        <w:t xml:space="preserve"> </w:t>
+      </w:r>
+      <w:r>
+        <w:t xml:space="preserve">ele </w:t>
+      </w:r>
+      <w:r>
+        <w:t xml:space="preserve">como pessoa. </w:t>
+      </w:r>
+      <w:r>
+        <w:t xml:space="preserve">São elas: </w:t>
+      </w:r>
+      <w:r>
+        <w:t xml:space="preserve">Liberdade, Competitividade, </w:t>
+      </w:r>
+      <w:proofErr w:type="gramStart"/>
+      <w:r>
+        <w:t>Auto responsabilidade</w:t>
+      </w:r>
+      <w:proofErr w:type="gramEnd"/>
+      <w:r>
+        <w:t xml:space="preserve"> e Solidariedade. </w:t>
+      </w:r>
+    </w:p>
+    <w:p>
+      <w:pPr>
+        <w:ind w:firstLine="709"/>
+      </w:pPr>
+      <w:r>
+        <w:t>Explicarei melhor essas escolhas abaixo:</w:t>
+      </w:r>
+    </w:p>
+    <w:p>
+      <w:pPr>
+        <w:pStyle w:val="PargrafodaLista"/>
+        <w:numPr>
+          <w:ilvl w:val="0"/>
+          <w:numId w:val="7"/>
+        </w:numPr>
+      </w:pPr>
+      <w:r>
+        <w:t xml:space="preserve">Liberdade – Esse tema se encontra na hora </w:t>
+      </w:r>
+      <w:r>
+        <w:t xml:space="preserve">quando </w:t>
+      </w:r>
+      <w:r>
+        <w:t xml:space="preserve">você esta desenvolvendo </w:t>
+      </w:r>
+      <w:r>
+        <w:t>o jogo</w:t>
+      </w:r>
+      <w:r>
+        <w:t xml:space="preserve"> e você sente a possibilidade infinita para criar um mundo com suas mãos;</w:t>
+      </w:r>
+    </w:p>
+    <w:p>
+      <w:pPr>
+        <w:pStyle w:val="PargrafodaLista"/>
+        <w:numPr>
+          <w:ilvl w:val="0"/>
+          <w:numId w:val="7"/>
+        </w:numPr>
+      </w:pPr>
+      <w:r>
+        <w:t>Competitividade – A competição de querer superar desafios de forma saudável aonde você compete com varias pessoas</w:t>
+      </w:r>
+      <w:r>
+        <w:t xml:space="preserve"> para chegar a um mesmo fim</w:t>
+      </w:r>
+      <w:r>
+        <w:t>;</w:t>
+      </w:r>
+    </w:p>
+    <w:p>
+      <w:pPr>
+        <w:pStyle w:val="PargrafodaLista"/>
+        <w:numPr>
+          <w:ilvl w:val="0"/>
+          <w:numId w:val="7"/>
+        </w:numPr>
+      </w:pPr>
+      <w:proofErr w:type="gramStart"/>
+      <w:r>
+        <w:t>Auto responsabilidade</w:t>
+      </w:r>
+      <w:proofErr w:type="gramEnd"/>
+      <w:r>
+        <w:t xml:space="preserve"> – Um projeto que o autor realmente gosta, porém só gostar não leva ninguém a lugar nenhum, apenas o esforço e muita responsabilidade de cobrar a você mesmo para se esforçar cada vez mais vai te levar a novas alturas;</w:t>
+      </w:r>
+    </w:p>
+    <w:p>
+      <w:pPr>
+        <w:pStyle w:val="PargrafodaLista"/>
+        <w:numPr>
+          <w:ilvl w:val="0"/>
+          <w:numId w:val="7"/>
+        </w:numPr>
+      </w:pPr>
+      <w:r>
+        <w:t xml:space="preserve">Solidariedade – </w:t>
+      </w:r>
+      <w:proofErr w:type="gramStart"/>
+      <w:r>
+        <w:t>Refere-se</w:t>
+      </w:r>
+      <w:proofErr w:type="gramEnd"/>
+      <w:r>
+        <w:t xml:space="preserve"> na disponibilidade de querer continuar ajudando os seus amigos, mesmo já tendo a mão ocupada com muito trabalho a se fazer.</w:t>
+      </w:r>
+      <w:bookmarkStart w:id="2" w:name="_GoBack"/>
       <w:bookmarkEnd w:id="2"/>
-    </w:p>
-    <w:p>
-      <w:pPr>
-        <w:ind w:firstLine="709"/>
-      </w:pPr>
-      <w:r>
-        <w:rPr>
-          <w:highlight w:val="yellow"/>
-        </w:rPr>
-        <w:t>-- Não sei o que escrever.</w:t>
-      </w:r>
     </w:p>
     <w:p>
       <w:pPr>
@@ -3921,7 +4046,14 @@
         <w:rPr>
           <w:szCs w:val="24"/>
         </w:rPr>
-        <w:t xml:space="preserve">recriar a dinâmica do jogo, considerando as limitações do autor sobre o conhecimento de algumas tecnologias necessárias para conseguir </w:t>
+        <w:t xml:space="preserve">recriar a dinâmica do jogo, considerando as limitações do autor sobre o conhecimento de algumas </w:t>
+      </w:r>
+      <w:r>
+        <w:rPr>
+          <w:szCs w:val="24"/>
+        </w:rPr>
+        <w:lastRenderedPageBreak/>
+        <w:t xml:space="preserve">tecnologias necessárias para conseguir </w:t>
       </w:r>
       <w:proofErr w:type="gramStart"/>
       <w:r>
@@ -4246,7 +4378,6 @@
       </w:pPr>
       <w:bookmarkStart w:id="11" w:name="_Toc70613330"/>
       <w:r>
-        <w:lastRenderedPageBreak/>
         <w:t>Opcional</w:t>
       </w:r>
       <w:bookmarkEnd w:id="11"/>
@@ -4736,6 +4867,7 @@
           <w:rFonts w:eastAsia="Calibri"/>
           <w:lang w:val="pt-PT"/>
         </w:rPr>
+        <w:lastRenderedPageBreak/>
         <w:t>Equipe Envolvida</w:t>
       </w:r>
       <w:bookmarkEnd w:id="16"/>
@@ -4981,6 +5113,7 @@
           <w:szCs w:val="24"/>
           <w:lang w:bidi="ar-SA"/>
         </w:rPr>
+        <w:lastRenderedPageBreak/>
         <w:t xml:space="preserve">  </w:t>
       </w:r>
     </w:p>
@@ -5228,7 +5361,7 @@
             <w:noProof/>
             <w:szCs w:val="20"/>
           </w:rPr>
-          <w:t>2</w:t>
+          <w:t>1</w:t>
         </w:r>
         <w:r>
           <w:rPr>
@@ -5480,6 +5613,119 @@
     </w:lvl>
   </w:abstractNum>
   <w:abstractNum w:abstractNumId="2">
+    <w:nsid w:val="1B9008B2"/>
+    <w:multiLevelType w:val="hybridMultilevel"/>
+    <w:tmpl w:val="75CEEEC6"/>
+    <w:lvl w:ilvl="0" w:tplc="04160001">
+      <w:start w:val="1"/>
+      <w:numFmt w:val="bullet"/>
+      <w:lvlText w:val=""/>
+      <w:lvlJc w:val="left"/>
+      <w:pPr>
+        <w:ind w:left="1429" w:hanging="360"/>
+      </w:pPr>
+      <w:rPr>
+        <w:rFonts w:ascii="Symbol" w:hAnsi="Symbol" w:hint="default"/>
+      </w:rPr>
+    </w:lvl>
+    <w:lvl w:ilvl="1" w:tplc="04160003" w:tentative="1">
+      <w:start w:val="1"/>
+      <w:numFmt w:val="bullet"/>
+      <w:lvlText w:val="o"/>
+      <w:lvlJc w:val="left"/>
+      <w:pPr>
+        <w:ind w:left="2149" w:hanging="360"/>
+      </w:pPr>
+      <w:rPr>
+        <w:rFonts w:ascii="Courier New" w:hAnsi="Courier New" w:cs="Courier New" w:hint="default"/>
+      </w:rPr>
+    </w:lvl>
+    <w:lvl w:ilvl="2" w:tplc="04160005" w:tentative="1">
+      <w:start w:val="1"/>
+      <w:numFmt w:val="bullet"/>
+      <w:lvlText w:val=""/>
+      <w:lvlJc w:val="left"/>
+      <w:pPr>
+        <w:ind w:left="2869" w:hanging="360"/>
+      </w:pPr>
+      <w:rPr>
+        <w:rFonts w:ascii="Wingdings" w:hAnsi="Wingdings" w:hint="default"/>
+      </w:rPr>
+    </w:lvl>
+    <w:lvl w:ilvl="3" w:tplc="04160001" w:tentative="1">
+      <w:start w:val="1"/>
+      <w:numFmt w:val="bullet"/>
+      <w:lvlText w:val=""/>
+      <w:lvlJc w:val="left"/>
+      <w:pPr>
+        <w:ind w:left="3589" w:hanging="360"/>
+      </w:pPr>
+      <w:rPr>
+        <w:rFonts w:ascii="Symbol" w:hAnsi="Symbol" w:hint="default"/>
+      </w:rPr>
+    </w:lvl>
+    <w:lvl w:ilvl="4" w:tplc="04160003" w:tentative="1">
+      <w:start w:val="1"/>
+      <w:numFmt w:val="bullet"/>
+      <w:lvlText w:val="o"/>
+      <w:lvlJc w:val="left"/>
+      <w:pPr>
+        <w:ind w:left="4309" w:hanging="360"/>
+      </w:pPr>
+      <w:rPr>
+        <w:rFonts w:ascii="Courier New" w:hAnsi="Courier New" w:cs="Courier New" w:hint="default"/>
+      </w:rPr>
+    </w:lvl>
+    <w:lvl w:ilvl="5" w:tplc="04160005" w:tentative="1">
+      <w:start w:val="1"/>
+      <w:numFmt w:val="bullet"/>
+      <w:lvlText w:val=""/>
+      <w:lvlJc w:val="left"/>
+      <w:pPr>
+        <w:ind w:left="5029" w:hanging="360"/>
+      </w:pPr>
+      <w:rPr>
+        <w:rFonts w:ascii="Wingdings" w:hAnsi="Wingdings" w:hint="default"/>
+      </w:rPr>
+    </w:lvl>
+    <w:lvl w:ilvl="6" w:tplc="04160001" w:tentative="1">
+      <w:start w:val="1"/>
+      <w:numFmt w:val="bullet"/>
+      <w:lvlText w:val=""/>
+      <w:lvlJc w:val="left"/>
+      <w:pPr>
+        <w:ind w:left="5749" w:hanging="360"/>
+      </w:pPr>
+      <w:rPr>
+        <w:rFonts w:ascii="Symbol" w:hAnsi="Symbol" w:hint="default"/>
+      </w:rPr>
+    </w:lvl>
+    <w:lvl w:ilvl="7" w:tplc="04160003" w:tentative="1">
+      <w:start w:val="1"/>
+      <w:numFmt w:val="bullet"/>
+      <w:lvlText w:val="o"/>
+      <w:lvlJc w:val="left"/>
+      <w:pPr>
+        <w:ind w:left="6469" w:hanging="360"/>
+      </w:pPr>
+      <w:rPr>
+        <w:rFonts w:ascii="Courier New" w:hAnsi="Courier New" w:cs="Courier New" w:hint="default"/>
+      </w:rPr>
+    </w:lvl>
+    <w:lvl w:ilvl="8" w:tplc="04160005" w:tentative="1">
+      <w:start w:val="1"/>
+      <w:numFmt w:val="bullet"/>
+      <w:lvlText w:val=""/>
+      <w:lvlJc w:val="left"/>
+      <w:pPr>
+        <w:ind w:left="7189" w:hanging="360"/>
+      </w:pPr>
+      <w:rPr>
+        <w:rFonts w:ascii="Wingdings" w:hAnsi="Wingdings" w:hint="default"/>
+      </w:rPr>
+    </w:lvl>
+  </w:abstractNum>
+  <w:abstractNum w:abstractNumId="3">
     <w:nsid w:val="1F0C4967"/>
     <w:multiLevelType w:val="multilevel"/>
     <w:tmpl w:val="648A5E9C"/>
@@ -5592,7 +5838,7 @@
       </w:pPr>
     </w:lvl>
   </w:abstractNum>
-  <w:abstractNum w:abstractNumId="3">
+  <w:abstractNum w:abstractNumId="4">
     <w:nsid w:val="2FE75E11"/>
     <w:multiLevelType w:val="multilevel"/>
     <w:tmpl w:val="EB6E67BE"/>
@@ -5705,7 +5951,7 @@
       </w:pPr>
     </w:lvl>
   </w:abstractNum>
-  <w:abstractNum w:abstractNumId="4">
+  <w:abstractNum w:abstractNumId="5">
     <w:nsid w:val="60CC44E2"/>
     <w:multiLevelType w:val="hybridMultilevel"/>
     <w:tmpl w:val="9C34E3A6"/>
@@ -5794,7 +6040,7 @@
       </w:pPr>
     </w:lvl>
   </w:abstractNum>
-  <w:abstractNum w:abstractNumId="5">
+  <w:abstractNum w:abstractNumId="6">
     <w:nsid w:val="630E56FD"/>
     <w:multiLevelType w:val="hybridMultilevel"/>
     <w:tmpl w:val="72B63D26"/>
@@ -5885,22 +6131,25 @@
     </w:lvl>
   </w:abstractNum>
   <w:num w:numId="1">
-    <w:abstractNumId w:val="2"/>
+    <w:abstractNumId w:val="3"/>
   </w:num>
   <w:num w:numId="2">
-    <w:abstractNumId w:val="3"/>
+    <w:abstractNumId w:val="4"/>
   </w:num>
   <w:num w:numId="3">
-    <w:abstractNumId w:val="4"/>
+    <w:abstractNumId w:val="5"/>
   </w:num>
   <w:num w:numId="4">
     <w:abstractNumId w:val="1"/>
   </w:num>
   <w:num w:numId="5">
-    <w:abstractNumId w:val="5"/>
+    <w:abstractNumId w:val="6"/>
   </w:num>
   <w:num w:numId="6">
     <w:abstractNumId w:val="0"/>
+  </w:num>
+  <w:num w:numId="7">
+    <w:abstractNumId w:val="2"/>
   </w:num>
 </w:numbering>
 </file>
@@ -7141,16 +7390,19 @@
   <a:extraClrSchemeLst/>
   <a:extLst>
     <a:ext uri="{05A4C25C-085E-4340-85A3-A5531E510DB2}">
-      <thm15:themeFamily xmlns:thm15="http://schemas.microsoft.com/office/thememl/2012/main" xmlns="" name="Office Theme" id="{62F939B6-93AF-4DB8-9C6B-D6C7DFDC589F}" vid="{4A3C46E8-61CC-4603-A589-7422A47A8E4A}"/>
+      <thm15:themeFamily xmlns="" xmlns:thm15="http://schemas.microsoft.com/office/thememl/2012/main" name="Office Theme" id="{62F939B6-93AF-4DB8-9C6B-D6C7DFDC589F}" vid="{4A3C46E8-61CC-4603-A589-7422A47A8E4A}"/>
     </a:ext>
   </a:extLst>
 </a:theme>
 </file>
 
 <file path=customXml/item1.xml><?xml version="1.0" encoding="utf-8"?>
-<p:properties xmlns:p="http://schemas.microsoft.com/office/2006/metadata/properties" xmlns:xsi="http://www.w3.org/2001/XMLSchema-instance" xmlns:pc="http://schemas.microsoft.com/office/infopath/2007/PartnerControls">
-  <documentManagement/>
-</p:properties>
+<?mso-contentType ?>
+<FormTemplates xmlns="http://schemas.microsoft.com/sharepoint/v3/contenttype/forms">
+  <Display>DocumentLibraryForm</Display>
+  <Edit>DocumentLibraryForm</Edit>
+  <New>DocumentLibraryForm</New>
+</FormTemplates>
 </file>
 
 <file path=customXml/item2.xml><?xml version="1.0" encoding="utf-8"?>
@@ -7268,12 +7520,9 @@
 </file>
 
 <file path=customXml/item3.xml><?xml version="1.0" encoding="utf-8"?>
-<?mso-contentType ?>
-<FormTemplates xmlns="http://schemas.microsoft.com/sharepoint/v3/contenttype/forms">
-  <Display>DocumentLibraryForm</Display>
-  <Edit>DocumentLibraryForm</Edit>
-  <New>DocumentLibraryForm</New>
-</FormTemplates>
+<p:properties xmlns:p="http://schemas.microsoft.com/office/2006/metadata/properties" xmlns:xsi="http://www.w3.org/2001/XMLSchema-instance" xmlns:pc="http://schemas.microsoft.com/office/infopath/2007/PartnerControls">
+  <documentManagement/>
+</p:properties>
 </file>
 
 <file path=customXml/item4.xml><?xml version="1.0" encoding="utf-8"?>
@@ -7281,10 +7530,9 @@
 </file>
 
 <file path=customXml/itemProps1.xml><?xml version="1.0" encoding="utf-8"?>
-<ds:datastoreItem xmlns:ds="http://schemas.openxmlformats.org/officeDocument/2006/customXml" ds:itemID="{81653E9A-F6A4-48EC-81E0-5E0394BBDFD4}">
+<ds:datastoreItem xmlns:ds="http://schemas.openxmlformats.org/officeDocument/2006/customXml" ds:itemID="{37842274-F907-4A0F-98DB-80C915D3C7E7}">
   <ds:schemaRefs>
-    <ds:schemaRef ds:uri="http://schemas.microsoft.com/office/2006/metadata/properties"/>
-    <ds:schemaRef ds:uri="http://schemas.microsoft.com/office/infopath/2007/PartnerControls"/>
+    <ds:schemaRef ds:uri="http://schemas.microsoft.com/sharepoint/v3/contenttype/forms"/>
   </ds:schemaRefs>
 </ds:datastoreItem>
 </file>
@@ -7306,15 +7554,16 @@
 </file>
 
 <file path=customXml/itemProps3.xml><?xml version="1.0" encoding="utf-8"?>
-<ds:datastoreItem xmlns:ds="http://schemas.openxmlformats.org/officeDocument/2006/customXml" ds:itemID="{37842274-F907-4A0F-98DB-80C915D3C7E7}">
+<ds:datastoreItem xmlns:ds="http://schemas.openxmlformats.org/officeDocument/2006/customXml" ds:itemID="{81653E9A-F6A4-48EC-81E0-5E0394BBDFD4}">
   <ds:schemaRefs>
-    <ds:schemaRef ds:uri="http://schemas.microsoft.com/sharepoint/v3/contenttype/forms"/>
+    <ds:schemaRef ds:uri="http://schemas.microsoft.com/office/2006/metadata/properties"/>
+    <ds:schemaRef ds:uri="http://schemas.microsoft.com/office/infopath/2007/PartnerControls"/>
   </ds:schemaRefs>
 </ds:datastoreItem>
 </file>
 
 <file path=customXml/itemProps4.xml><?xml version="1.0" encoding="utf-8"?>
-<ds:datastoreItem xmlns:ds="http://schemas.openxmlformats.org/officeDocument/2006/customXml" ds:itemID="{9699784D-D673-4C01-8208-DD5542DF8A5E}">
+<ds:datastoreItem xmlns:ds="http://schemas.openxmlformats.org/officeDocument/2006/customXml" ds:itemID="{D138893B-B6E1-41E4-BCD0-63BDE387AD1E}">
   <ds:schemaRefs>
     <ds:schemaRef ds:uri="http://schemas.openxmlformats.org/officeDocument/2006/bibliography"/>
   </ds:schemaRefs>

</xml_diff>

<commit_message>
Organizando Documentação do Projeto e do Banco de Dados, além de tirar dependencias que não estão sendo utilizadas
</commit_message>
<xml_diff>
--- a/doc/project_docs/1.Termo-De-Abertura.docx
+++ b/doc/project_docs/1.Termo-De-Abertura.docx
@@ -354,10 +354,9 @@
           <w:color w:val="auto"/>
           <w:sz w:val="24"/>
           <w:szCs w:val="24"/>
-          <w:lang w:val="en-US"/>
-        </w:rPr>
-      </w:pPr>
-      <w:proofErr w:type="gramStart"/>
+          <w:lang w:val="pt-BR"/>
+        </w:rPr>
+      </w:pPr>
       <w:r>
         <w:rPr>
           <w:rFonts w:ascii="Times New Roman" w:hAnsi="Times New Roman"/>
@@ -365,11 +364,11 @@
           <w:color w:val="auto"/>
           <w:sz w:val="24"/>
           <w:szCs w:val="24"/>
-          <w:lang w:val="en-US"/>
-        </w:rPr>
-        <w:t>Remake do</w:t>
-      </w:r>
-      <w:proofErr w:type="gramEnd"/>
+          <w:lang w:val="pt-BR"/>
+        </w:rPr>
+        <w:t xml:space="preserve">Remake do Jogo Retro “Space </w:t>
+      </w:r>
+      <w:proofErr w:type="spellStart"/>
       <w:r>
         <w:rPr>
           <w:rFonts w:ascii="Times New Roman" w:hAnsi="Times New Roman"/>
@@ -377,9 +376,21 @@
           <w:color w:val="auto"/>
           <w:sz w:val="24"/>
           <w:szCs w:val="24"/>
-          <w:lang w:val="en-US"/>
-        </w:rPr>
-        <w:t xml:space="preserve"> Jogo Retro “Space Invaders”</w:t>
+          <w:lang w:val="pt-BR"/>
+        </w:rPr>
+        <w:t>Invaders</w:t>
+      </w:r>
+      <w:proofErr w:type="spellEnd"/>
+      <w:r>
+        <w:rPr>
+          <w:rFonts w:ascii="Times New Roman" w:hAnsi="Times New Roman"/>
+          <w:bCs/>
+          <w:color w:val="auto"/>
+          <w:sz w:val="24"/>
+          <w:szCs w:val="24"/>
+          <w:lang w:val="pt-BR"/>
+        </w:rPr>
+        <w:t>”</w:t>
       </w:r>
     </w:p>
     <w:p>
@@ -3825,8 +3836,6 @@
       <w:r>
         <w:t xml:space="preserve"> na disponibilidade de querer continuar ajudando os seus amigos, mesmo já tendo a mão ocupada com muito trabalho a se fazer.</w:t>
       </w:r>
-      <w:bookmarkStart w:id="2" w:name="_GoBack"/>
-      <w:bookmarkEnd w:id="2"/>
     </w:p>
     <w:p>
       <w:pPr>
@@ -3838,14 +3847,14 @@
           <w:rFonts w:cs="Times New Roman"/>
         </w:rPr>
       </w:pPr>
-      <w:bookmarkStart w:id="3" w:name="_Toc70613322"/>
+      <w:bookmarkStart w:id="2" w:name="_Toc70613322"/>
       <w:r>
         <w:rPr>
           <w:rFonts w:cs="Times New Roman"/>
         </w:rPr>
         <w:t>Justificativa</w:t>
       </w:r>
-      <w:bookmarkEnd w:id="3"/>
+      <w:bookmarkEnd w:id="2"/>
       <w:r>
         <w:rPr>
           <w:rFonts w:cs="Times New Roman"/>
@@ -3932,7 +3941,7 @@
           <w:lang w:val="pt-PT"/>
         </w:rPr>
       </w:pPr>
-      <w:bookmarkStart w:id="4" w:name="_Toc70613323"/>
+      <w:bookmarkStart w:id="3" w:name="_Toc70613323"/>
       <w:r>
         <w:rPr>
           <w:rFonts w:eastAsia="Calibri" w:cs="Times New Roman"/>
@@ -3940,7 +3949,7 @@
         </w:rPr>
         <w:t>Objetivo</w:t>
       </w:r>
-      <w:bookmarkEnd w:id="4"/>
+      <w:bookmarkEnd w:id="3"/>
     </w:p>
     <w:p>
       <w:pPr>
@@ -3954,7 +3963,21 @@
           <w:szCs w:val="24"/>
           <w:lang w:val="pt-PT"/>
         </w:rPr>
-        <w:t>O Objetivo de forma macro seria Recriar o jogo</w:t>
+        <w:t xml:space="preserve">O Objetivo de forma macro seria Recriar </w:t>
+      </w:r>
+      <w:r>
+        <w:rPr>
+          <w:szCs w:val="24"/>
+          <w:lang w:val="pt-PT"/>
+        </w:rPr>
+        <w:t>a mecanica d</w:t>
+      </w:r>
+      <w:r>
+        <w:rPr>
+          <w:szCs w:val="24"/>
+          <w:lang w:val="pt-PT"/>
+        </w:rPr>
+        <w:t>o jogo</w:t>
       </w:r>
       <w:r>
         <w:rPr>
@@ -4077,14 +4100,14 @@
           <w:rFonts w:eastAsia="Calibri" w:cs="Times New Roman"/>
         </w:rPr>
       </w:pPr>
-      <w:bookmarkStart w:id="5" w:name="_Toc70613324"/>
+      <w:bookmarkStart w:id="4" w:name="_Toc70613324"/>
       <w:r>
         <w:rPr>
           <w:rFonts w:eastAsia="Calibri" w:cs="Times New Roman"/>
         </w:rPr>
         <w:t>Público-alvo</w:t>
       </w:r>
-      <w:bookmarkEnd w:id="5"/>
+      <w:bookmarkEnd w:id="4"/>
     </w:p>
     <w:p>
       <w:pPr>
@@ -4172,30 +4195,30 @@
           <w:rFonts w:cs="Times New Roman"/>
         </w:rPr>
       </w:pPr>
-      <w:bookmarkStart w:id="6" w:name="_Toc70613325"/>
+      <w:bookmarkStart w:id="5" w:name="_Toc70613325"/>
       <w:r>
         <w:rPr>
           <w:rFonts w:cs="Times New Roman"/>
         </w:rPr>
         <w:t>Marcos do Projeto</w:t>
       </w:r>
+      <w:bookmarkEnd w:id="5"/>
+      <w:r>
+        <w:rPr>
+          <w:rFonts w:cs="Times New Roman"/>
+        </w:rPr>
+        <w:t xml:space="preserve"> </w:t>
+      </w:r>
+    </w:p>
+    <w:p>
+      <w:pPr>
+        <w:pStyle w:val="Ttulo2"/>
+      </w:pPr>
+      <w:bookmarkStart w:id="6" w:name="_Toc70613326"/>
+      <w:r>
+        <w:t>Principal</w:t>
+      </w:r>
       <w:bookmarkEnd w:id="6"/>
-      <w:r>
-        <w:rPr>
-          <w:rFonts w:cs="Times New Roman"/>
-        </w:rPr>
-        <w:t xml:space="preserve"> </w:t>
-      </w:r>
-    </w:p>
-    <w:p>
-      <w:pPr>
-        <w:pStyle w:val="Ttulo2"/>
-      </w:pPr>
-      <w:bookmarkStart w:id="7" w:name="_Toc70613326"/>
-      <w:r>
-        <w:t>Principal</w:t>
-      </w:r>
-      <w:bookmarkEnd w:id="7"/>
     </w:p>
     <w:p>
       <w:pPr>
@@ -4218,14 +4241,14 @@
         </w:rPr>
         <w:tab/>
       </w:r>
-      <w:bookmarkStart w:id="8" w:name="_Toc70613327"/>
+      <w:bookmarkStart w:id="7" w:name="_Toc70613327"/>
       <w:r>
         <w:rPr>
           <w:rStyle w:val="Ttulo3Char"/>
         </w:rPr>
         <w:t>Camada Jogo</w:t>
       </w:r>
-      <w:bookmarkEnd w:id="8"/>
+      <w:bookmarkEnd w:id="7"/>
       <w:r>
         <w:rPr>
           <w:rFonts w:ascii="Times New Roman" w:hAnsi="Times New Roman" w:cs="Times New Roman"/>
@@ -4256,7 +4279,7 @@
           <w:szCs w:val="24"/>
         </w:rPr>
       </w:pPr>
-      <w:bookmarkStart w:id="9" w:name="_Toc70613328"/>
+      <w:bookmarkStart w:id="8" w:name="_Toc70613328"/>
       <w:r>
         <w:rPr>
           <w:rStyle w:val="Ttulo3Char"/>
@@ -4269,7 +4292,7 @@
         </w:rPr>
         <w:t>(Front-End)</w:t>
       </w:r>
-      <w:bookmarkEnd w:id="9"/>
+      <w:bookmarkEnd w:id="8"/>
       <w:r>
         <w:rPr>
           <w:rFonts w:ascii="Times New Roman" w:hAnsi="Times New Roman" w:cs="Times New Roman"/>
@@ -4307,7 +4330,7 @@
           <w:szCs w:val="24"/>
         </w:rPr>
       </w:pPr>
-      <w:bookmarkStart w:id="10" w:name="_Toc70613329"/>
+      <w:bookmarkStart w:id="9" w:name="_Toc70613329"/>
       <w:r>
         <w:rPr>
           <w:rStyle w:val="Ttulo3Char"/>
@@ -4320,67 +4343,67 @@
         </w:rPr>
         <w:t xml:space="preserve"> Login e Cadastro (Back-End)</w:t>
       </w:r>
+      <w:bookmarkEnd w:id="9"/>
+      <w:r>
+        <w:rPr>
+          <w:rFonts w:ascii="Times New Roman" w:hAnsi="Times New Roman" w:cs="Times New Roman"/>
+          <w:sz w:val="24"/>
+          <w:szCs w:val="24"/>
+        </w:rPr>
+        <w:t xml:space="preserve"> – Acoplar os dados dos inputs das paginas de Login e Cadastro </w:t>
+      </w:r>
+      <w:r>
+        <w:rPr>
+          <w:rFonts w:ascii="Times New Roman" w:hAnsi="Times New Roman" w:cs="Times New Roman"/>
+          <w:sz w:val="24"/>
+          <w:szCs w:val="24"/>
+        </w:rPr>
+        <w:t>a uma API que fara o intermediario para consulta e inserção de dados nas tabelas do</w:t>
+      </w:r>
+      <w:r>
+        <w:rPr>
+          <w:rFonts w:ascii="Times New Roman" w:hAnsi="Times New Roman" w:cs="Times New Roman"/>
+          <w:sz w:val="24"/>
+          <w:szCs w:val="24"/>
+        </w:rPr>
+        <w:t xml:space="preserve"> Banco de Dados</w:t>
+      </w:r>
+      <w:r>
+        <w:rPr>
+          <w:rFonts w:ascii="Times New Roman" w:hAnsi="Times New Roman" w:cs="Times New Roman"/>
+          <w:sz w:val="24"/>
+          <w:szCs w:val="24"/>
+        </w:rPr>
+        <w:t xml:space="preserve"> “</w:t>
+      </w:r>
+      <w:proofErr w:type="gramStart"/>
+      <w:r>
+        <w:rPr>
+          <w:rFonts w:ascii="Times New Roman" w:hAnsi="Times New Roman" w:cs="Times New Roman"/>
+          <w:sz w:val="24"/>
+          <w:szCs w:val="24"/>
+        </w:rPr>
+        <w:t>MySQL</w:t>
+      </w:r>
+      <w:proofErr w:type="gramEnd"/>
+      <w:r>
+        <w:rPr>
+          <w:rFonts w:ascii="Times New Roman" w:hAnsi="Times New Roman" w:cs="Times New Roman"/>
+          <w:sz w:val="24"/>
+          <w:szCs w:val="24"/>
+        </w:rPr>
+        <w:t>”.</w:t>
+      </w:r>
+    </w:p>
+    <w:p>
+      <w:pPr>
+        <w:pStyle w:val="Ttulo2"/>
+      </w:pPr>
+      <w:bookmarkStart w:id="10" w:name="_Toc70613330"/>
+      <w:r>
+        <w:t>Opcional</w:t>
+      </w:r>
       <w:bookmarkEnd w:id="10"/>
-      <w:r>
-        <w:rPr>
-          <w:rFonts w:ascii="Times New Roman" w:hAnsi="Times New Roman" w:cs="Times New Roman"/>
-          <w:sz w:val="24"/>
-          <w:szCs w:val="24"/>
-        </w:rPr>
-        <w:t xml:space="preserve"> – Acoplar os dados dos inputs das paginas de Login e Cadastro </w:t>
-      </w:r>
-      <w:r>
-        <w:rPr>
-          <w:rFonts w:ascii="Times New Roman" w:hAnsi="Times New Roman" w:cs="Times New Roman"/>
-          <w:sz w:val="24"/>
-          <w:szCs w:val="24"/>
-        </w:rPr>
-        <w:t>a uma API que fara o intermediario para consulta e inserção de dados nas tabelas do</w:t>
-      </w:r>
-      <w:r>
-        <w:rPr>
-          <w:rFonts w:ascii="Times New Roman" w:hAnsi="Times New Roman" w:cs="Times New Roman"/>
-          <w:sz w:val="24"/>
-          <w:szCs w:val="24"/>
-        </w:rPr>
-        <w:t xml:space="preserve"> Banco de Dados</w:t>
-      </w:r>
-      <w:r>
-        <w:rPr>
-          <w:rFonts w:ascii="Times New Roman" w:hAnsi="Times New Roman" w:cs="Times New Roman"/>
-          <w:sz w:val="24"/>
-          <w:szCs w:val="24"/>
-        </w:rPr>
-        <w:t xml:space="preserve"> “</w:t>
-      </w:r>
-      <w:proofErr w:type="gramStart"/>
-      <w:r>
-        <w:rPr>
-          <w:rFonts w:ascii="Times New Roman" w:hAnsi="Times New Roman" w:cs="Times New Roman"/>
-          <w:sz w:val="24"/>
-          <w:szCs w:val="24"/>
-        </w:rPr>
-        <w:t>MySQL</w:t>
-      </w:r>
-      <w:proofErr w:type="gramEnd"/>
-      <w:r>
-        <w:rPr>
-          <w:rFonts w:ascii="Times New Roman" w:hAnsi="Times New Roman" w:cs="Times New Roman"/>
-          <w:sz w:val="24"/>
-          <w:szCs w:val="24"/>
-        </w:rPr>
-        <w:t>”.</w:t>
-      </w:r>
-    </w:p>
-    <w:p>
-      <w:pPr>
-        <w:pStyle w:val="Ttulo2"/>
-      </w:pPr>
-      <w:bookmarkStart w:id="11" w:name="_Toc70613330"/>
-      <w:r>
-        <w:t>Opcional</w:t>
-      </w:r>
-      <w:bookmarkEnd w:id="11"/>
     </w:p>
     <w:p>
       <w:pPr>
@@ -4394,14 +4417,14 @@
           <w:szCs w:val="24"/>
         </w:rPr>
       </w:pPr>
-      <w:bookmarkStart w:id="12" w:name="_Toc70613331"/>
+      <w:bookmarkStart w:id="11" w:name="_Toc70613331"/>
       <w:r>
         <w:rPr>
           <w:rStyle w:val="Ttulo3Char"/>
         </w:rPr>
         <w:t>Animações e Sons</w:t>
       </w:r>
-      <w:bookmarkEnd w:id="12"/>
+      <w:bookmarkEnd w:id="11"/>
       <w:r>
         <w:rPr>
           <w:rFonts w:ascii="Times New Roman" w:hAnsi="Times New Roman" w:cs="Times New Roman"/>
@@ -4431,14 +4454,14 @@
           <w:b w:val="0"/>
         </w:rPr>
       </w:pPr>
-      <w:bookmarkStart w:id="13" w:name="_Toc70613332"/>
+      <w:bookmarkStart w:id="12" w:name="_Toc70613332"/>
       <w:r>
         <w:rPr>
           <w:rFonts w:cs="Times New Roman"/>
         </w:rPr>
         <w:t>Premissas e restrições</w:t>
       </w:r>
-      <w:bookmarkEnd w:id="13"/>
+      <w:bookmarkEnd w:id="12"/>
     </w:p>
     <w:p>
       <w:pPr>
@@ -4461,14 +4484,14 @@
         </w:rPr>
         <w:tab/>
       </w:r>
-      <w:bookmarkStart w:id="14" w:name="_Toc70613333"/>
+      <w:bookmarkStart w:id="13" w:name="_Toc70613333"/>
       <w:r>
         <w:rPr>
           <w:rStyle w:val="Ttulo3Char"/>
         </w:rPr>
         <w:t>Equipe</w:t>
       </w:r>
-      <w:bookmarkEnd w:id="14"/>
+      <w:bookmarkEnd w:id="13"/>
       <w:r>
         <w:rPr>
           <w:rFonts w:ascii="Times New Roman" w:hAnsi="Times New Roman" w:cs="Times New Roman"/>
@@ -4799,14 +4822,14 @@
         </w:rPr>
         <w:tab/>
       </w:r>
-      <w:bookmarkStart w:id="15" w:name="_Toc70613334"/>
+      <w:bookmarkStart w:id="14" w:name="_Toc70613334"/>
       <w:r>
         <w:rPr>
           <w:rStyle w:val="Ttulo3Char"/>
         </w:rPr>
         <w:t>Projeto</w:t>
       </w:r>
-      <w:bookmarkEnd w:id="15"/>
+      <w:bookmarkEnd w:id="14"/>
       <w:r>
         <w:rPr>
           <w:rFonts w:ascii="Times New Roman" w:hAnsi="Times New Roman" w:cs="Times New Roman"/>
@@ -4861,7 +4884,7 @@
           <w:lang w:val="pt-PT"/>
         </w:rPr>
       </w:pPr>
-      <w:bookmarkStart w:id="16" w:name="_Toc70613335"/>
+      <w:bookmarkStart w:id="15" w:name="_Toc70613335"/>
       <w:r>
         <w:rPr>
           <w:rFonts w:eastAsia="Calibri"/>
@@ -4870,112 +4893,92 @@
         <w:lastRenderedPageBreak/>
         <w:t>Equipe Envolvida</w:t>
       </w:r>
+      <w:bookmarkEnd w:id="15"/>
+    </w:p>
+    <w:p>
+      <w:pPr>
+        <w:ind w:firstLine="709"/>
+      </w:pPr>
+      <w:r>
+        <w:t xml:space="preserve">O nome do autor é “João Victor Ruas </w:t>
+      </w:r>
+      <w:proofErr w:type="spellStart"/>
+      <w:r>
+        <w:t>Araujo</w:t>
+      </w:r>
+      <w:proofErr w:type="spellEnd"/>
+      <w:r>
+        <w:t>”. Como esse projeto é um “</w:t>
+      </w:r>
+      <w:proofErr w:type="spellStart"/>
+      <w:r>
+        <w:t>Side</w:t>
+      </w:r>
+      <w:proofErr w:type="spellEnd"/>
+      <w:r>
+        <w:t xml:space="preserve"> Project” do autor apenas ele esta envolvido.</w:t>
+      </w:r>
+    </w:p>
+    <w:p>
+      <w:pPr>
+        <w:pStyle w:val="Ttulo1"/>
+      </w:pPr>
+      <w:bookmarkStart w:id="16" w:name="_Toc69225820"/>
+      <w:bookmarkStart w:id="17" w:name="_Toc70613336"/>
+      <w:r>
+        <w:t>Orçamento</w:t>
+      </w:r>
       <w:bookmarkEnd w:id="16"/>
+      <w:bookmarkEnd w:id="17"/>
+      <w:r>
+        <w:t xml:space="preserve"> </w:t>
+      </w:r>
     </w:p>
     <w:p>
       <w:pPr>
         <w:ind w:firstLine="709"/>
       </w:pPr>
       <w:r>
-        <w:t xml:space="preserve">O nome do autor é “João Victor Ruas </w:t>
-      </w:r>
-      <w:proofErr w:type="spellStart"/>
-      <w:r>
-        <w:t>Araujo</w:t>
-      </w:r>
-      <w:proofErr w:type="spellEnd"/>
-      <w:r>
-        <w:t>”. Como esse projeto é um “</w:t>
-      </w:r>
-      <w:proofErr w:type="spellStart"/>
-      <w:r>
-        <w:t>Side</w:t>
-      </w:r>
-      <w:proofErr w:type="spellEnd"/>
-      <w:r>
-        <w:t xml:space="preserve"> Project” do autor apenas ele esta envolvido.</w:t>
+        <w:t>O orçamento em dinheiro desse projeto é basicamente zero, porém ele tem um alto custo em relação ao tempo disponibilizado para criação do mesmo.</w:t>
       </w:r>
     </w:p>
     <w:p>
       <w:pPr>
         <w:pStyle w:val="Ttulo1"/>
       </w:pPr>
-      <w:bookmarkStart w:id="17" w:name="_Toc69225820"/>
-      <w:bookmarkStart w:id="18" w:name="_Toc70613336"/>
-      <w:r>
-        <w:t>Orçamento</w:t>
-      </w:r>
-      <w:bookmarkEnd w:id="17"/>
+      <w:bookmarkStart w:id="18" w:name="_Toc70613337"/>
+      <w:r>
+        <w:t>Sustentação</w:t>
+      </w:r>
       <w:bookmarkEnd w:id="18"/>
-      <w:r>
-        <w:t xml:space="preserve"> </w:t>
-      </w:r>
-    </w:p>
-    <w:p>
-      <w:pPr>
-        <w:ind w:firstLine="709"/>
-      </w:pPr>
-      <w:r>
-        <w:t>O orçamento em dinheiro desse projeto é basicamente zero, porém ele tem um alto custo em relação ao tempo disponibilizado para criação do mesmo.</w:t>
-      </w:r>
-    </w:p>
-    <w:p>
-      <w:pPr>
-        <w:pStyle w:val="Ttulo1"/>
-      </w:pPr>
-      <w:bookmarkStart w:id="19" w:name="_Toc70613337"/>
-      <w:r>
-        <w:t>Sustentação</w:t>
-      </w:r>
+    </w:p>
+    <w:p>
+      <w:bookmarkStart w:id="19" w:name="_GoBack"/>
       <w:bookmarkEnd w:id="19"/>
-    </w:p>
-    <w:p>
-      <w:pPr>
-        <w:ind w:firstLine="709"/>
-      </w:pPr>
-      <w:bookmarkStart w:id="20" w:name="_Toc70613338"/>
       <w:r>
         <w:rPr>
           <w:rStyle w:val="Ttulo3Char"/>
         </w:rPr>
-        <w:t>Sistema de Pontuação Ligada a Conta do Usuário</w:t>
+        <w:tab/>
+      </w:r>
+      <w:bookmarkStart w:id="20" w:name="_Toc67415390"/>
+      <w:bookmarkStart w:id="21" w:name="_Toc69225823"/>
+      <w:bookmarkStart w:id="22" w:name="_Toc70613339"/>
+      <w:r>
+        <w:rPr>
+          <w:rStyle w:val="Ttulo3Char"/>
+        </w:rPr>
+        <w:t>Plataforma</w:t>
       </w:r>
       <w:bookmarkEnd w:id="20"/>
+      <w:bookmarkEnd w:id="21"/>
       <w:r>
         <w:rPr>
           <w:rStyle w:val="Ttulo3Char"/>
         </w:rPr>
-        <w:t xml:space="preserve"> </w:t>
-      </w:r>
-      <w:r>
-        <w:t>– O jogador terá um sistema de Pontuação no jogo que estará ligado a sua conta no banco de dados. Fazendo assim um jeito de ele sentir progresso enquanto joga.</w:t>
-      </w:r>
-    </w:p>
-    <w:p>
-      <w:r>
-        <w:rPr>
-          <w:rStyle w:val="Ttulo3Char"/>
-        </w:rPr>
-        <w:tab/>
-      </w:r>
-      <w:bookmarkStart w:id="21" w:name="_Toc67415390"/>
-      <w:bookmarkStart w:id="22" w:name="_Toc69225823"/>
-      <w:bookmarkStart w:id="23" w:name="_Toc70613339"/>
-      <w:r>
-        <w:rPr>
-          <w:rStyle w:val="Ttulo3Char"/>
-        </w:rPr>
-        <w:t>Plataforma</w:t>
-      </w:r>
-      <w:bookmarkEnd w:id="21"/>
+        <w:t xml:space="preserve"> do Jogo</w:t>
+      </w:r>
       <w:bookmarkEnd w:id="22"/>
-      <w:r>
-        <w:rPr>
-          <w:rStyle w:val="Ttulo3Char"/>
-        </w:rPr>
-        <w:t xml:space="preserve"> do Jogo</w:t>
-      </w:r>
-      <w:bookmarkEnd w:id="23"/>
       <w:r>
         <w:t xml:space="preserve"> – A plataforma do jogo </w:t>
       </w:r>
@@ -5104,7 +5107,7 @@
           <w:lang w:bidi="ar-SA"/>
         </w:rPr>
       </w:pPr>
-      <w:bookmarkStart w:id="24" w:name="_Toc21553828"/>
+      <w:bookmarkStart w:id="23" w:name="_Toc21553828"/>
       <w:r>
         <w:rPr>
           <w:rFonts w:eastAsia="Times New Roman" w:cs="Times New Roman"/>
@@ -5173,7 +5176,7 @@
         </w:rPr>
       </w:pPr>
     </w:p>
-    <w:bookmarkEnd w:id="24"/>
+    <w:bookmarkEnd w:id="23"/>
     <w:p>
       <w:pPr>
         <w:divId w:val="821850804"/>
@@ -5361,7 +5364,7 @@
             <w:noProof/>
             <w:szCs w:val="20"/>
           </w:rPr>
-          <w:t>1</w:t>
+          <w:t>3</w:t>
         </w:r>
         <w:r>
           <w:rPr>
@@ -7390,19 +7393,16 @@
   <a:extraClrSchemeLst/>
   <a:extLst>
     <a:ext uri="{05A4C25C-085E-4340-85A3-A5531E510DB2}">
-      <thm15:themeFamily xmlns="" xmlns:thm15="http://schemas.microsoft.com/office/thememl/2012/main" name="Office Theme" id="{62F939B6-93AF-4DB8-9C6B-D6C7DFDC589F}" vid="{4A3C46E8-61CC-4603-A589-7422A47A8E4A}"/>
+      <thm15:themeFamily xmlns:thm15="http://schemas.microsoft.com/office/thememl/2012/main" xmlns="" name="Office Theme" id="{62F939B6-93AF-4DB8-9C6B-D6C7DFDC589F}" vid="{4A3C46E8-61CC-4603-A589-7422A47A8E4A}"/>
     </a:ext>
   </a:extLst>
 </a:theme>
 </file>
 
 <file path=customXml/item1.xml><?xml version="1.0" encoding="utf-8"?>
-<?mso-contentType ?>
-<FormTemplates xmlns="http://schemas.microsoft.com/sharepoint/v3/contenttype/forms">
-  <Display>DocumentLibraryForm</Display>
-  <Edit>DocumentLibraryForm</Edit>
-  <New>DocumentLibraryForm</New>
-</FormTemplates>
+<p:properties xmlns:p="http://schemas.microsoft.com/office/2006/metadata/properties" xmlns:xsi="http://www.w3.org/2001/XMLSchema-instance" xmlns:pc="http://schemas.microsoft.com/office/infopath/2007/PartnerControls">
+  <documentManagement/>
+</p:properties>
 </file>
 
 <file path=customXml/item2.xml><?xml version="1.0" encoding="utf-8"?>
@@ -7520,9 +7520,12 @@
 </file>
 
 <file path=customXml/item3.xml><?xml version="1.0" encoding="utf-8"?>
-<p:properties xmlns:p="http://schemas.microsoft.com/office/2006/metadata/properties" xmlns:xsi="http://www.w3.org/2001/XMLSchema-instance" xmlns:pc="http://schemas.microsoft.com/office/infopath/2007/PartnerControls">
-  <documentManagement/>
-</p:properties>
+<?mso-contentType ?>
+<FormTemplates xmlns="http://schemas.microsoft.com/sharepoint/v3/contenttype/forms">
+  <Display>DocumentLibraryForm</Display>
+  <Edit>DocumentLibraryForm</Edit>
+  <New>DocumentLibraryForm</New>
+</FormTemplates>
 </file>
 
 <file path=customXml/item4.xml><?xml version="1.0" encoding="utf-8"?>
@@ -7530,9 +7533,10 @@
 </file>
 
 <file path=customXml/itemProps1.xml><?xml version="1.0" encoding="utf-8"?>
-<ds:datastoreItem xmlns:ds="http://schemas.openxmlformats.org/officeDocument/2006/customXml" ds:itemID="{37842274-F907-4A0F-98DB-80C915D3C7E7}">
+<ds:datastoreItem xmlns:ds="http://schemas.openxmlformats.org/officeDocument/2006/customXml" ds:itemID="{81653E9A-F6A4-48EC-81E0-5E0394BBDFD4}">
   <ds:schemaRefs>
-    <ds:schemaRef ds:uri="http://schemas.microsoft.com/sharepoint/v3/contenttype/forms"/>
+    <ds:schemaRef ds:uri="http://schemas.microsoft.com/office/2006/metadata/properties"/>
+    <ds:schemaRef ds:uri="http://schemas.microsoft.com/office/infopath/2007/PartnerControls"/>
   </ds:schemaRefs>
 </ds:datastoreItem>
 </file>
@@ -7554,16 +7558,15 @@
 </file>
 
 <file path=customXml/itemProps3.xml><?xml version="1.0" encoding="utf-8"?>
-<ds:datastoreItem xmlns:ds="http://schemas.openxmlformats.org/officeDocument/2006/customXml" ds:itemID="{81653E9A-F6A4-48EC-81E0-5E0394BBDFD4}">
+<ds:datastoreItem xmlns:ds="http://schemas.openxmlformats.org/officeDocument/2006/customXml" ds:itemID="{37842274-F907-4A0F-98DB-80C915D3C7E7}">
   <ds:schemaRefs>
-    <ds:schemaRef ds:uri="http://schemas.microsoft.com/office/2006/metadata/properties"/>
-    <ds:schemaRef ds:uri="http://schemas.microsoft.com/office/infopath/2007/PartnerControls"/>
+    <ds:schemaRef ds:uri="http://schemas.microsoft.com/sharepoint/v3/contenttype/forms"/>
   </ds:schemaRefs>
 </ds:datastoreItem>
 </file>
 
 <file path=customXml/itemProps4.xml><?xml version="1.0" encoding="utf-8"?>
-<ds:datastoreItem xmlns:ds="http://schemas.openxmlformats.org/officeDocument/2006/customXml" ds:itemID="{D138893B-B6E1-41E4-BCD0-63BDE387AD1E}">
+<ds:datastoreItem xmlns:ds="http://schemas.openxmlformats.org/officeDocument/2006/customXml" ds:itemID="{FF53BBFD-4311-4D56-927C-250C4DDCD39E}">
   <ds:schemaRefs>
     <ds:schemaRef ds:uri="http://schemas.openxmlformats.org/officeDocument/2006/bibliography"/>
   </ds:schemaRefs>

</xml_diff>

<commit_message>
Revisando e arrumando documentação
</commit_message>
<xml_diff>
--- a/doc/project_docs/1.Termo-De-Abertura.docx
+++ b/doc/project_docs/1.Termo-De-Abertura.docx
@@ -354,9 +354,10 @@
           <w:color w:val="auto"/>
           <w:sz w:val="24"/>
           <w:szCs w:val="24"/>
-          <w:lang w:val="pt-BR"/>
-        </w:rPr>
-      </w:pPr>
+          <w:lang w:val="en-US"/>
+        </w:rPr>
+      </w:pPr>
+      <w:proofErr w:type="gramStart"/>
       <w:r>
         <w:rPr>
           <w:rFonts w:ascii="Times New Roman" w:hAnsi="Times New Roman"/>
@@ -364,11 +365,11 @@
           <w:color w:val="auto"/>
           <w:sz w:val="24"/>
           <w:szCs w:val="24"/>
-          <w:lang w:val="pt-BR"/>
-        </w:rPr>
-        <w:t xml:space="preserve">Remake do Jogo Retro “Space </w:t>
-      </w:r>
-      <w:proofErr w:type="spellStart"/>
+          <w:lang w:val="en-US"/>
+        </w:rPr>
+        <w:t>Remake do</w:t>
+      </w:r>
+      <w:proofErr w:type="gramEnd"/>
       <w:r>
         <w:rPr>
           <w:rFonts w:ascii="Times New Roman" w:hAnsi="Times New Roman"/>
@@ -376,21 +377,9 @@
           <w:color w:val="auto"/>
           <w:sz w:val="24"/>
           <w:szCs w:val="24"/>
-          <w:lang w:val="pt-BR"/>
-        </w:rPr>
-        <w:t>Invaders</w:t>
-      </w:r>
-      <w:proofErr w:type="spellEnd"/>
-      <w:r>
-        <w:rPr>
-          <w:rFonts w:ascii="Times New Roman" w:hAnsi="Times New Roman"/>
-          <w:bCs/>
-          <w:color w:val="auto"/>
-          <w:sz w:val="24"/>
-          <w:szCs w:val="24"/>
-          <w:lang w:val="pt-BR"/>
-        </w:rPr>
-        <w:t>”</w:t>
+          <w:lang w:val="en-US"/>
+        </w:rPr>
+        <w:t xml:space="preserve"> Jogo Retro “Space Invaders”</w:t>
       </w:r>
     </w:p>
     <w:p>
@@ -3810,12 +3799,17 @@
       </w:pPr>
       <w:proofErr w:type="gramStart"/>
       <w:r>
-        <w:t>Auto responsabilidade</w:t>
+        <w:t xml:space="preserve">Auto </w:t>
+      </w:r>
+      <w:r>
+        <w:t>responsabilidade</w:t>
       </w:r>
       <w:proofErr w:type="gramEnd"/>
       <w:r>
         <w:t xml:space="preserve"> – Um projeto que o autor realmente gosta, porém só gostar não leva ninguém a lugar nenhum, apenas o esforço e muita responsabilidade de cobrar a você mesmo para se esforçar cada vez mais vai te levar a novas alturas;</w:t>
       </w:r>
+      <w:bookmarkStart w:id="2" w:name="_GoBack"/>
+      <w:bookmarkEnd w:id="2"/>
     </w:p>
     <w:p>
       <w:pPr>
@@ -3847,14 +3841,14 @@
           <w:rFonts w:cs="Times New Roman"/>
         </w:rPr>
       </w:pPr>
-      <w:bookmarkStart w:id="2" w:name="_Toc70613322"/>
+      <w:bookmarkStart w:id="3" w:name="_Toc70613322"/>
       <w:r>
         <w:rPr>
           <w:rFonts w:cs="Times New Roman"/>
         </w:rPr>
         <w:t>Justificativa</w:t>
       </w:r>
-      <w:bookmarkEnd w:id="2"/>
+      <w:bookmarkEnd w:id="3"/>
       <w:r>
         <w:rPr>
           <w:rFonts w:cs="Times New Roman"/>
@@ -3941,7 +3935,7 @@
           <w:lang w:val="pt-PT"/>
         </w:rPr>
       </w:pPr>
-      <w:bookmarkStart w:id="3" w:name="_Toc70613323"/>
+      <w:bookmarkStart w:id="4" w:name="_Toc70613323"/>
       <w:r>
         <w:rPr>
           <w:rFonts w:eastAsia="Calibri" w:cs="Times New Roman"/>
@@ -3949,7 +3943,7 @@
         </w:rPr>
         <w:t>Objetivo</w:t>
       </w:r>
-      <w:bookmarkEnd w:id="3"/>
+      <w:bookmarkEnd w:id="4"/>
     </w:p>
     <w:p>
       <w:pPr>
@@ -4100,14 +4094,14 @@
           <w:rFonts w:eastAsia="Calibri" w:cs="Times New Roman"/>
         </w:rPr>
       </w:pPr>
-      <w:bookmarkStart w:id="4" w:name="_Toc70613324"/>
+      <w:bookmarkStart w:id="5" w:name="_Toc70613324"/>
       <w:r>
         <w:rPr>
           <w:rFonts w:eastAsia="Calibri" w:cs="Times New Roman"/>
         </w:rPr>
         <w:t>Público-alvo</w:t>
       </w:r>
-      <w:bookmarkEnd w:id="4"/>
+      <w:bookmarkEnd w:id="5"/>
     </w:p>
     <w:p>
       <w:pPr>
@@ -4195,14 +4189,14 @@
           <w:rFonts w:cs="Times New Roman"/>
         </w:rPr>
       </w:pPr>
-      <w:bookmarkStart w:id="5" w:name="_Toc70613325"/>
+      <w:bookmarkStart w:id="6" w:name="_Toc70613325"/>
       <w:r>
         <w:rPr>
           <w:rFonts w:cs="Times New Roman"/>
         </w:rPr>
         <w:t>Marcos do Projeto</w:t>
       </w:r>
-      <w:bookmarkEnd w:id="5"/>
+      <w:bookmarkEnd w:id="6"/>
       <w:r>
         <w:rPr>
           <w:rFonts w:cs="Times New Roman"/>
@@ -4214,11 +4208,11 @@
       <w:pPr>
         <w:pStyle w:val="Ttulo2"/>
       </w:pPr>
-      <w:bookmarkStart w:id="6" w:name="_Toc70613326"/>
+      <w:bookmarkStart w:id="7" w:name="_Toc70613326"/>
       <w:r>
         <w:t>Principal</w:t>
       </w:r>
-      <w:bookmarkEnd w:id="6"/>
+      <w:bookmarkEnd w:id="7"/>
     </w:p>
     <w:p>
       <w:pPr>
@@ -4241,14 +4235,14 @@
         </w:rPr>
         <w:tab/>
       </w:r>
-      <w:bookmarkStart w:id="7" w:name="_Toc70613327"/>
+      <w:bookmarkStart w:id="8" w:name="_Toc70613327"/>
       <w:r>
         <w:rPr>
           <w:rStyle w:val="Ttulo3Char"/>
         </w:rPr>
         <w:t>Camada Jogo</w:t>
       </w:r>
-      <w:bookmarkEnd w:id="7"/>
+      <w:bookmarkEnd w:id="8"/>
       <w:r>
         <w:rPr>
           <w:rFonts w:ascii="Times New Roman" w:hAnsi="Times New Roman" w:cs="Times New Roman"/>
@@ -4279,7 +4273,7 @@
           <w:szCs w:val="24"/>
         </w:rPr>
       </w:pPr>
-      <w:bookmarkStart w:id="8" w:name="_Toc70613328"/>
+      <w:bookmarkStart w:id="9" w:name="_Toc70613328"/>
       <w:r>
         <w:rPr>
           <w:rStyle w:val="Ttulo3Char"/>
@@ -4292,7 +4286,7 @@
         </w:rPr>
         <w:t>(Front-End)</w:t>
       </w:r>
-      <w:bookmarkEnd w:id="8"/>
+      <w:bookmarkEnd w:id="9"/>
       <w:r>
         <w:rPr>
           <w:rFonts w:ascii="Times New Roman" w:hAnsi="Times New Roman" w:cs="Times New Roman"/>
@@ -4330,7 +4324,7 @@
           <w:szCs w:val="24"/>
         </w:rPr>
       </w:pPr>
-      <w:bookmarkStart w:id="9" w:name="_Toc70613329"/>
+      <w:bookmarkStart w:id="10" w:name="_Toc70613329"/>
       <w:r>
         <w:rPr>
           <w:rStyle w:val="Ttulo3Char"/>
@@ -4343,7 +4337,7 @@
         </w:rPr>
         <w:t xml:space="preserve"> Login e Cadastro (Back-End)</w:t>
       </w:r>
-      <w:bookmarkEnd w:id="9"/>
+      <w:bookmarkEnd w:id="10"/>
       <w:r>
         <w:rPr>
           <w:rFonts w:ascii="Times New Roman" w:hAnsi="Times New Roman" w:cs="Times New Roman"/>
@@ -4399,11 +4393,11 @@
       <w:pPr>
         <w:pStyle w:val="Ttulo2"/>
       </w:pPr>
-      <w:bookmarkStart w:id="10" w:name="_Toc70613330"/>
+      <w:bookmarkStart w:id="11" w:name="_Toc70613330"/>
       <w:r>
         <w:t>Opcional</w:t>
       </w:r>
-      <w:bookmarkEnd w:id="10"/>
+      <w:bookmarkEnd w:id="11"/>
     </w:p>
     <w:p>
       <w:pPr>
@@ -4417,14 +4411,14 @@
           <w:szCs w:val="24"/>
         </w:rPr>
       </w:pPr>
-      <w:bookmarkStart w:id="11" w:name="_Toc70613331"/>
+      <w:bookmarkStart w:id="12" w:name="_Toc70613331"/>
       <w:r>
         <w:rPr>
           <w:rStyle w:val="Ttulo3Char"/>
         </w:rPr>
         <w:t>Animações e Sons</w:t>
       </w:r>
-      <w:bookmarkEnd w:id="11"/>
+      <w:bookmarkEnd w:id="12"/>
       <w:r>
         <w:rPr>
           <w:rFonts w:ascii="Times New Roman" w:hAnsi="Times New Roman" w:cs="Times New Roman"/>
@@ -4454,14 +4448,14 @@
           <w:b w:val="0"/>
         </w:rPr>
       </w:pPr>
-      <w:bookmarkStart w:id="12" w:name="_Toc70613332"/>
+      <w:bookmarkStart w:id="13" w:name="_Toc70613332"/>
       <w:r>
         <w:rPr>
           <w:rFonts w:cs="Times New Roman"/>
         </w:rPr>
         <w:t>Premissas e restrições</w:t>
       </w:r>
-      <w:bookmarkEnd w:id="12"/>
+      <w:bookmarkEnd w:id="13"/>
     </w:p>
     <w:p>
       <w:pPr>
@@ -4484,14 +4478,14 @@
         </w:rPr>
         <w:tab/>
       </w:r>
-      <w:bookmarkStart w:id="13" w:name="_Toc70613333"/>
+      <w:bookmarkStart w:id="14" w:name="_Toc70613333"/>
       <w:r>
         <w:rPr>
           <w:rStyle w:val="Ttulo3Char"/>
         </w:rPr>
         <w:t>Equipe</w:t>
       </w:r>
-      <w:bookmarkEnd w:id="13"/>
+      <w:bookmarkEnd w:id="14"/>
       <w:r>
         <w:rPr>
           <w:rFonts w:ascii="Times New Roman" w:hAnsi="Times New Roman" w:cs="Times New Roman"/>
@@ -4822,14 +4816,14 @@
         </w:rPr>
         <w:tab/>
       </w:r>
-      <w:bookmarkStart w:id="14" w:name="_Toc70613334"/>
+      <w:bookmarkStart w:id="15" w:name="_Toc70613334"/>
       <w:r>
         <w:rPr>
           <w:rStyle w:val="Ttulo3Char"/>
         </w:rPr>
         <w:t>Projeto</w:t>
       </w:r>
-      <w:bookmarkEnd w:id="14"/>
+      <w:bookmarkEnd w:id="15"/>
       <w:r>
         <w:rPr>
           <w:rFonts w:ascii="Times New Roman" w:hAnsi="Times New Roman" w:cs="Times New Roman"/>
@@ -4884,7 +4878,7 @@
           <w:lang w:val="pt-PT"/>
         </w:rPr>
       </w:pPr>
-      <w:bookmarkStart w:id="15" w:name="_Toc70613335"/>
+      <w:bookmarkStart w:id="16" w:name="_Toc70613335"/>
       <w:r>
         <w:rPr>
           <w:rFonts w:eastAsia="Calibri"/>
@@ -4893,7 +4887,7 @@
         <w:lastRenderedPageBreak/>
         <w:t>Equipe Envolvida</w:t>
       </w:r>
-      <w:bookmarkEnd w:id="15"/>
+      <w:bookmarkEnd w:id="16"/>
     </w:p>
     <w:p>
       <w:pPr>
@@ -4923,13 +4917,13 @@
       <w:pPr>
         <w:pStyle w:val="Ttulo1"/>
       </w:pPr>
-      <w:bookmarkStart w:id="16" w:name="_Toc69225820"/>
-      <w:bookmarkStart w:id="17" w:name="_Toc70613336"/>
+      <w:bookmarkStart w:id="17" w:name="_Toc69225820"/>
+      <w:bookmarkStart w:id="18" w:name="_Toc70613336"/>
       <w:r>
         <w:t>Orçamento</w:t>
       </w:r>
-      <w:bookmarkEnd w:id="16"/>
       <w:bookmarkEnd w:id="17"/>
+      <w:bookmarkEnd w:id="18"/>
       <w:r>
         <w:t xml:space="preserve"> </w:t>
       </w:r>
@@ -4946,15 +4940,13 @@
       <w:pPr>
         <w:pStyle w:val="Ttulo1"/>
       </w:pPr>
-      <w:bookmarkStart w:id="18" w:name="_Toc70613337"/>
+      <w:bookmarkStart w:id="19" w:name="_Toc70613337"/>
       <w:r>
         <w:t>Sustentação</w:t>
       </w:r>
-      <w:bookmarkEnd w:id="18"/>
-    </w:p>
-    <w:p>
-      <w:bookmarkStart w:id="19" w:name="_GoBack"/>
       <w:bookmarkEnd w:id="19"/>
+    </w:p>
+    <w:p>
       <w:r>
         <w:rPr>
           <w:rStyle w:val="Ttulo3Char"/>
@@ -5364,7 +5356,7 @@
             <w:noProof/>
             <w:szCs w:val="20"/>
           </w:rPr>
-          <w:t>3</w:t>
+          <w:t>1</w:t>
         </w:r>
         <w:r>
           <w:rPr>
@@ -7393,16 +7385,19 @@
   <a:extraClrSchemeLst/>
   <a:extLst>
     <a:ext uri="{05A4C25C-085E-4340-85A3-A5531E510DB2}">
-      <thm15:themeFamily xmlns:thm15="http://schemas.microsoft.com/office/thememl/2012/main" xmlns="" name="Office Theme" id="{62F939B6-93AF-4DB8-9C6B-D6C7DFDC589F}" vid="{4A3C46E8-61CC-4603-A589-7422A47A8E4A}"/>
+      <thm15:themeFamily xmlns="" xmlns:thm15="http://schemas.microsoft.com/office/thememl/2012/main" name="Office Theme" id="{62F939B6-93AF-4DB8-9C6B-D6C7DFDC589F}" vid="{4A3C46E8-61CC-4603-A589-7422A47A8E4A}"/>
     </a:ext>
   </a:extLst>
 </a:theme>
 </file>
 
 <file path=customXml/item1.xml><?xml version="1.0" encoding="utf-8"?>
-<p:properties xmlns:p="http://schemas.microsoft.com/office/2006/metadata/properties" xmlns:xsi="http://www.w3.org/2001/XMLSchema-instance" xmlns:pc="http://schemas.microsoft.com/office/infopath/2007/PartnerControls">
-  <documentManagement/>
-</p:properties>
+<?mso-contentType ?>
+<FormTemplates xmlns="http://schemas.microsoft.com/sharepoint/v3/contenttype/forms">
+  <Display>DocumentLibraryForm</Display>
+  <Edit>DocumentLibraryForm</Edit>
+  <New>DocumentLibraryForm</New>
+</FormTemplates>
 </file>
 
 <file path=customXml/item2.xml><?xml version="1.0" encoding="utf-8"?>
@@ -7520,12 +7515,9 @@
 </file>
 
 <file path=customXml/item3.xml><?xml version="1.0" encoding="utf-8"?>
-<?mso-contentType ?>
-<FormTemplates xmlns="http://schemas.microsoft.com/sharepoint/v3/contenttype/forms">
-  <Display>DocumentLibraryForm</Display>
-  <Edit>DocumentLibraryForm</Edit>
-  <New>DocumentLibraryForm</New>
-</FormTemplates>
+<p:properties xmlns:p="http://schemas.microsoft.com/office/2006/metadata/properties" xmlns:xsi="http://www.w3.org/2001/XMLSchema-instance" xmlns:pc="http://schemas.microsoft.com/office/infopath/2007/PartnerControls">
+  <documentManagement/>
+</p:properties>
 </file>
 
 <file path=customXml/item4.xml><?xml version="1.0" encoding="utf-8"?>
@@ -7533,10 +7525,9 @@
 </file>
 
 <file path=customXml/itemProps1.xml><?xml version="1.0" encoding="utf-8"?>
-<ds:datastoreItem xmlns:ds="http://schemas.openxmlformats.org/officeDocument/2006/customXml" ds:itemID="{81653E9A-F6A4-48EC-81E0-5E0394BBDFD4}">
+<ds:datastoreItem xmlns:ds="http://schemas.openxmlformats.org/officeDocument/2006/customXml" ds:itemID="{37842274-F907-4A0F-98DB-80C915D3C7E7}">
   <ds:schemaRefs>
-    <ds:schemaRef ds:uri="http://schemas.microsoft.com/office/2006/metadata/properties"/>
-    <ds:schemaRef ds:uri="http://schemas.microsoft.com/office/infopath/2007/PartnerControls"/>
+    <ds:schemaRef ds:uri="http://schemas.microsoft.com/sharepoint/v3/contenttype/forms"/>
   </ds:schemaRefs>
 </ds:datastoreItem>
 </file>
@@ -7558,15 +7549,16 @@
 </file>
 
 <file path=customXml/itemProps3.xml><?xml version="1.0" encoding="utf-8"?>
-<ds:datastoreItem xmlns:ds="http://schemas.openxmlformats.org/officeDocument/2006/customXml" ds:itemID="{37842274-F907-4A0F-98DB-80C915D3C7E7}">
+<ds:datastoreItem xmlns:ds="http://schemas.openxmlformats.org/officeDocument/2006/customXml" ds:itemID="{81653E9A-F6A4-48EC-81E0-5E0394BBDFD4}">
   <ds:schemaRefs>
-    <ds:schemaRef ds:uri="http://schemas.microsoft.com/sharepoint/v3/contenttype/forms"/>
+    <ds:schemaRef ds:uri="http://schemas.microsoft.com/office/2006/metadata/properties"/>
+    <ds:schemaRef ds:uri="http://schemas.microsoft.com/office/infopath/2007/PartnerControls"/>
   </ds:schemaRefs>
 </ds:datastoreItem>
 </file>
 
 <file path=customXml/itemProps4.xml><?xml version="1.0" encoding="utf-8"?>
-<ds:datastoreItem xmlns:ds="http://schemas.openxmlformats.org/officeDocument/2006/customXml" ds:itemID="{FF53BBFD-4311-4D56-927C-250C4DDCD39E}">
+<ds:datastoreItem xmlns:ds="http://schemas.openxmlformats.org/officeDocument/2006/customXml" ds:itemID="{2754F706-39E7-47E4-8988-2CA6D8C81AFD}">
   <ds:schemaRefs>
     <ds:schemaRef ds:uri="http://schemas.openxmlformats.org/officeDocument/2006/bibliography"/>
   </ds:schemaRefs>

</xml_diff>